<commit_message>
added tor short case study
</commit_message>
<xml_diff>
--- a/Lab Exam Assignment.docx
+++ b/Lab Exam Assignment.docx
@@ -1,22 +1,44 @@
 
 <file path=word/document.xml><?xml version="1.0" encoding="utf-8"?>
-<w:document xmlns:wpc="http://schemas.microsoft.com/office/word/2010/wordprocessingCanvas" xmlns:cx="http://schemas.microsoft.com/office/drawing/2014/chartex" xmlns:cx1="http://schemas.microsoft.com/office/drawing/2015/9/8/chartex" xmlns:cx2="http://schemas.microsoft.com/office/drawing/2015/10/21/chartex" xmlns:cx3="http://schemas.microsoft.com/office/drawing/2016/5/9/chartex" xmlns:cx4="http://schemas.microsoft.com/office/drawing/2016/5/10/chartex" xmlns:cx5="http://schemas.microsoft.com/office/drawing/2016/5/11/chartex" xmlns:cx6="http://schemas.microsoft.com/office/drawing/2016/5/12/chartex" xmlns:cx7="http://schemas.microsoft.com/office/drawing/2016/5/13/chartex" xmlns:cx8="http://schemas.microsoft.com/office/drawing/2016/5/14/chartex" xmlns:mc="http://schemas.openxmlformats.org/markup-compatibility/2006" xmlns:aink="http://schemas.microsoft.com/office/drawing/2016/ink" xmlns:am3d="http://schemas.microsoft.com/office/drawing/2017/model3d" xmlns:o="urn:schemas-microsoft-com:office:office" xmlns:r="http://schemas.openxmlformats.org/officeDocument/2006/relationships" xmlns:m="http://schemas.openxmlformats.org/officeDocument/2006/math" xmlns:v="urn:schemas-microsoft-com:vml" xmlns:wp14="http://schemas.microsoft.com/office/word/2010/wordprocessingDrawing" xmlns:wp="http://schemas.openxmlformats.org/drawingml/2006/wordprocessingDrawing" xmlns:w10="urn:schemas-microsoft-com:office:word" xmlns:w="http://schemas.openxmlformats.org/wordprocessingml/2006/main" xmlns:w14="http://schemas.microsoft.com/office/word/2010/wordml" xmlns:w15="http://schemas.microsoft.com/office/word/2012/wordml" xmlns:w16cex="http://schemas.microsoft.com/office/word/2018/wordml/cex" xmlns:w16cid="http://schemas.microsoft.com/office/word/2016/wordml/cid" xmlns:w16="http://schemas.microsoft.com/office/word/2018/wordml" xmlns:w16sdtdh="http://schemas.microsoft.com/office/word/2020/wordml/sdtdatahash" xmlns:w16se="http://schemas.microsoft.com/office/word/2015/wordml/symex" xmlns:wpg="http://schemas.microsoft.com/office/word/2010/wordprocessingGroup" xmlns:wpi="http://schemas.microsoft.com/office/word/2010/wordprocessingInk" xmlns:wne="http://schemas.microsoft.com/office/word/2006/wordml" xmlns:wps="http://schemas.microsoft.com/office/word/2010/wordprocessingShape" mc:Ignorable="w14 w15 w16se w16cid w16 w16cex w16sdtdh wp14">
+<w:document xmlns:wpc="http://schemas.microsoft.com/office/word/2010/wordprocessingCanvas" xmlns:cx="http://schemas.microsoft.com/office/drawing/2014/chartex" xmlns:cx1="http://schemas.microsoft.com/office/drawing/2015/9/8/chartex" xmlns:cx2="http://schemas.microsoft.com/office/drawing/2015/10/21/chartex" xmlns:cx3="http://schemas.microsoft.com/office/drawing/2016/5/9/chartex" xmlns:cx4="http://schemas.microsoft.com/office/drawing/2016/5/10/chartex" xmlns:cx5="http://schemas.microsoft.com/office/drawing/2016/5/11/chartex" xmlns:cx6="http://schemas.microsoft.com/office/drawing/2016/5/12/chartex" xmlns:cx7="http://schemas.microsoft.com/office/drawing/2016/5/13/chartex" xmlns:cx8="http://schemas.microsoft.com/office/drawing/2016/5/14/chartex" xmlns:mc="http://schemas.openxmlformats.org/markup-compatibility/2006" xmlns:aink="http://schemas.microsoft.com/office/drawing/2016/ink" xmlns:am3d="http://schemas.microsoft.com/office/drawing/2017/model3d" xmlns:o="urn:schemas-microsoft-com:office:office" xmlns:r="http://schemas.openxmlformats.org/officeDocument/2006/relationships" xmlns:m="http://schemas.openxmlformats.org/officeDocument/2006/math" xmlns:v="urn:schemas-microsoft-com:vml" xmlns:wp14="http://schemas.microsoft.com/office/word/2010/wordprocessingDrawing" xmlns:wp="http://schemas.openxmlformats.org/drawingml/2006/wordprocessingDrawing" xmlns:w10="urn:schemas-microsoft-com:office:word" xmlns:w="http://schemas.openxmlformats.org/wordprocessingml/2006/main" xmlns:w14="http://schemas.microsoft.com/office/word/2010/wordml" xmlns:w15="http://schemas.microsoft.com/office/word/2012/wordml" xmlns:w16cid="http://schemas.microsoft.com/office/word/2016/wordml/cid" xmlns:w16se="http://schemas.microsoft.com/office/word/2015/wordml/symex" xmlns:wpg="http://schemas.microsoft.com/office/word/2010/wordprocessingGroup" xmlns:wpi="http://schemas.microsoft.com/office/word/2010/wordprocessingInk" xmlns:wne="http://schemas.microsoft.com/office/word/2006/wordml" xmlns:wps="http://schemas.microsoft.com/office/word/2010/wordprocessingShape" mc:Ignorable="w14 w15 w16se w16cid wp14">
   <w:body>
     <w:p>
       <w:pPr>
-        <w:rPr>
+        <w:pStyle w:val="Heading1"/>
+        <w:rPr>
+          <w:lang w:val="en-US"/>
+        </w:rPr>
+      </w:pPr>
+      <w:r>
+        <w:rPr>
+          <w:rFonts w:asciiTheme="minorHAnsi" w:hAnsiTheme="minorHAnsi" w:cstheme="minorHAnsi"/>
+          <w:color w:val="000000" w:themeColor="text1"/>
           <w:sz w:val="44"/>
           <w:szCs w:val="44"/>
           <w:lang w:val="en-US"/>
         </w:rPr>
-      </w:pPr>
-      <w:r>
-        <w:rPr>
+        <w:t>NAME</w:t>
+      </w:r>
+      <w:r>
+        <w:rPr>
+          <w:lang w:val="en-US"/>
+        </w:rPr>
+        <w:t>:</w:t>
+      </w:r>
+      <w:r>
+        <w:rPr>
+          <w:lang w:val="en-US"/>
+        </w:rPr>
+        <w:t xml:space="preserve">   </w:t>
+      </w:r>
+      <w:r>
+        <w:rPr>
+          <w:color w:val="5B9BD5" w:themeColor="accent5"/>
           <w:sz w:val="44"/>
           <w:szCs w:val="44"/>
           <w:lang w:val="en-US"/>
         </w:rPr>
-        <w:t>NAME:</w:t>
+        <w:t>Vaibhav</w:t>
       </w:r>
     </w:p>
     <w:p>
@@ -35,23 +57,505 @@
         </w:rPr>
         <w:t>ENROLLMENT NO.:</w:t>
       </w:r>
-    </w:p>
-    <w:p>
-      <w:pPr>
-        <w:rPr>
+      <w:r>
+        <w:rPr>
+          <w:color w:val="5B9BD5" w:themeColor="accent5"/>
           <w:sz w:val="44"/>
           <w:szCs w:val="44"/>
           <w:lang w:val="en-US"/>
         </w:rPr>
-      </w:pPr>
-      <w:r>
-        <w:rPr>
+        <w:t xml:space="preserve"> A7605219068</w:t>
+      </w:r>
+    </w:p>
+    <w:p>
+      <w:pPr>
+        <w:rPr>
+          <w:color w:val="5B9BD5" w:themeColor="accent5"/>
           <w:sz w:val="44"/>
           <w:szCs w:val="44"/>
           <w:lang w:val="en-US"/>
         </w:rPr>
-        <w:t>Description of  Class Case Study:</w:t>
-      </w:r>
+      </w:pPr>
+      <w:r>
+        <w:rPr>
+          <w:sz w:val="44"/>
+          <w:szCs w:val="44"/>
+          <w:lang w:val="en-US"/>
+        </w:rPr>
+        <w:t xml:space="preserve">Description </w:t>
+      </w:r>
+      <w:r>
+        <w:rPr>
+          <w:sz w:val="44"/>
+          <w:szCs w:val="44"/>
+          <w:lang w:val="en-US"/>
+        </w:rPr>
+        <w:t xml:space="preserve">of  Class </w:t>
+      </w:r>
+      <w:r>
+        <w:rPr>
+          <w:sz w:val="44"/>
+          <w:szCs w:val="44"/>
+          <w:lang w:val="en-US"/>
+        </w:rPr>
+        <w:t>Case Study:</w:t>
+      </w:r>
+      <w:r>
+        <w:rPr>
+          <w:sz w:val="44"/>
+          <w:szCs w:val="44"/>
+          <w:lang w:val="en-US"/>
+        </w:rPr>
+        <w:t xml:space="preserve"> </w:t>
+      </w:r>
+      <w:r>
+        <w:rPr>
+          <w:color w:val="5B9BD5" w:themeColor="accent5"/>
+          <w:sz w:val="44"/>
+          <w:szCs w:val="44"/>
+          <w:lang w:val="en-US"/>
+        </w:rPr>
+        <w:t>Tor Browser</w:t>
+      </w:r>
+    </w:p>
+    <w:p>
+      <w:pPr>
+        <w:rPr>
+          <w:color w:val="5B9BD5" w:themeColor="accent5"/>
+          <w:sz w:val="44"/>
+          <w:szCs w:val="44"/>
+          <w:lang w:val="en-US"/>
+        </w:rPr>
+      </w:pPr>
+    </w:p>
+    <w:p>
+      <w:pPr>
+        <w:pStyle w:val="NormalWeb"/>
+        <w:shd w:val="clear" w:color="auto" w:fill="FFFFFF"/>
+        <w:spacing w:before="0" w:beforeAutospacing="0" w:after="240" w:afterAutospacing="0"/>
+        <w:rPr>
+          <w:rFonts w:ascii="Helvetica" w:hAnsi="Helvetica"/>
+          <w:color w:val="16161D"/>
+          <w:spacing w:val="4"/>
+        </w:rPr>
+      </w:pPr>
+      <w:r>
+        <w:rPr>
+          <w:rFonts w:ascii="Helvetica" w:hAnsi="Helvetica"/>
+          <w:color w:val="16161D"/>
+          <w:spacing w:val="4"/>
+        </w:rPr>
+        <w:t xml:space="preserve">The Tor Browser is a web </w:t>
+      </w:r>
+      <w:proofErr w:type="spellStart"/>
+      <w:r>
+        <w:rPr>
+          <w:rFonts w:ascii="Helvetica" w:hAnsi="Helvetica"/>
+          <w:color w:val="16161D"/>
+          <w:spacing w:val="4"/>
+        </w:rPr>
+        <w:t>broswer</w:t>
+      </w:r>
+      <w:proofErr w:type="spellEnd"/>
+      <w:r>
+        <w:rPr>
+          <w:rFonts w:ascii="Helvetica" w:hAnsi="Helvetica"/>
+          <w:color w:val="16161D"/>
+          <w:spacing w:val="4"/>
+        </w:rPr>
+        <w:t xml:space="preserve"> that anonymizes your web traffic using the Tor network, making it easy to protect your identity online.</w:t>
+      </w:r>
+    </w:p>
+    <w:p>
+      <w:pPr>
+        <w:pStyle w:val="NormalWeb"/>
+        <w:shd w:val="clear" w:color="auto" w:fill="FFFFFF"/>
+        <w:spacing w:before="0" w:beforeAutospacing="0" w:after="240" w:afterAutospacing="0"/>
+        <w:rPr>
+          <w:rFonts w:ascii="Helvetica" w:hAnsi="Helvetica"/>
+          <w:color w:val="16161D"/>
+          <w:spacing w:val="4"/>
+        </w:rPr>
+      </w:pPr>
+      <w:r>
+        <w:rPr>
+          <w:rFonts w:ascii="Helvetica" w:hAnsi="Helvetica"/>
+          <w:color w:val="16161D"/>
+          <w:spacing w:val="4"/>
+        </w:rPr>
+        <w:t>If you're investigating a competitor, researching an opposing litigant in a legal dispute, or just think it's creepy for your ISP or the government to know what websites you visit, then the Tor Browser might be the right solution for you.</w:t>
+      </w:r>
+    </w:p>
+    <w:p>
+      <w:pPr>
+        <w:pStyle w:val="Heading2"/>
+        <w:shd w:val="clear" w:color="auto" w:fill="FFFFFF"/>
+        <w:rPr>
+          <w:rFonts w:ascii="Helvetica" w:hAnsi="Helvetica"/>
+          <w:color w:val="1E2226"/>
+          <w:spacing w:val="4"/>
+        </w:rPr>
+      </w:pPr>
+      <w:r>
+        <w:rPr>
+          <w:rFonts w:ascii="Helvetica" w:hAnsi="Helvetica"/>
+          <w:color w:val="1E2226"/>
+          <w:spacing w:val="4"/>
+        </w:rPr>
+        <w:t>How to use the Tor Browser on mobile and cell phones</w:t>
+      </w:r>
+    </w:p>
+    <w:p>
+      <w:pPr>
+        <w:pStyle w:val="NormalWeb"/>
+        <w:shd w:val="clear" w:color="auto" w:fill="FFFFFF"/>
+        <w:spacing w:before="0" w:beforeAutospacing="0" w:after="240" w:afterAutospacing="0"/>
+        <w:rPr>
+          <w:rFonts w:ascii="Helvetica" w:hAnsi="Helvetica"/>
+          <w:color w:val="16161D"/>
+          <w:spacing w:val="4"/>
+        </w:rPr>
+      </w:pPr>
+      <w:r>
+        <w:rPr>
+          <w:rFonts w:ascii="Helvetica" w:hAnsi="Helvetica"/>
+          <w:color w:val="16161D"/>
+          <w:spacing w:val="4"/>
+        </w:rPr>
+        <w:t>More and more people are browsing the web from their phones, and in poorer parts of the world that are mobile first, people are browsing the web only from their phones. As a result, the Tor Project has spent a couple years working to build a better Tor Browser for mobile phone users.</w:t>
+      </w:r>
+    </w:p>
+    <w:p>
+      <w:pPr>
+        <w:pStyle w:val="NormalWeb"/>
+        <w:shd w:val="clear" w:color="auto" w:fill="FFFFFF"/>
+        <w:spacing w:before="0" w:beforeAutospacing="0" w:after="240" w:afterAutospacing="0"/>
+        <w:rPr>
+          <w:rFonts w:ascii="Helvetica" w:hAnsi="Helvetica"/>
+          <w:color w:val="16161D"/>
+          <w:spacing w:val="4"/>
+        </w:rPr>
+      </w:pPr>
+      <w:r>
+        <w:rPr>
+          <w:rFonts w:ascii="Helvetica" w:hAnsi="Helvetica"/>
+          <w:color w:val="16161D"/>
+          <w:spacing w:val="4"/>
+        </w:rPr>
+        <w:t>In September 2019, the Tor Project announced the </w:t>
+      </w:r>
+      <w:hyperlink r:id="rId4" w:tgtFrame="_blank" w:history="1">
+        <w:r>
+          <w:rPr>
+            <w:rStyle w:val="Hyperlink"/>
+            <w:rFonts w:ascii="Helvetica" w:hAnsi="Helvetica"/>
+            <w:color w:val="00AEEF"/>
+            <w:spacing w:val="4"/>
+          </w:rPr>
+          <w:t>official release of Tor Browser for Android</w:t>
+        </w:r>
+      </w:hyperlink>
+      <w:r>
+        <w:rPr>
+          <w:rFonts w:ascii="Helvetica" w:hAnsi="Helvetica"/>
+          <w:color w:val="16161D"/>
+          <w:spacing w:val="4"/>
+        </w:rPr>
+        <w:t xml:space="preserve">, replacing the Guardian Project's </w:t>
+      </w:r>
+      <w:proofErr w:type="spellStart"/>
+      <w:r>
+        <w:rPr>
+          <w:rFonts w:ascii="Helvetica" w:hAnsi="Helvetica"/>
+          <w:color w:val="16161D"/>
+          <w:spacing w:val="4"/>
+        </w:rPr>
+        <w:t>Orfox</w:t>
+      </w:r>
+      <w:proofErr w:type="spellEnd"/>
+      <w:r>
+        <w:rPr>
+          <w:rFonts w:ascii="Helvetica" w:hAnsi="Helvetica"/>
+          <w:color w:val="16161D"/>
+          <w:spacing w:val="4"/>
+        </w:rPr>
+        <w:t xml:space="preserve"> as the officially endorsed Tor Browser for Android. (The Guardian Project's similarly named </w:t>
+      </w:r>
+      <w:proofErr w:type="spellStart"/>
+      <w:r>
+        <w:rPr>
+          <w:rFonts w:ascii="Helvetica" w:hAnsi="Helvetica"/>
+          <w:color w:val="16161D"/>
+          <w:spacing w:val="4"/>
+        </w:rPr>
+        <w:t>Orbot</w:t>
+      </w:r>
+      <w:proofErr w:type="spellEnd"/>
+      <w:r>
+        <w:rPr>
+          <w:rFonts w:ascii="Helvetica" w:hAnsi="Helvetica"/>
+          <w:color w:val="16161D"/>
+          <w:spacing w:val="4"/>
+        </w:rPr>
+        <w:t>, a Tor proxy for Android that lets you tunnel all your app traffic over Tor, not just web traffic, continues to be alive and well.)</w:t>
+      </w:r>
+    </w:p>
+    <w:p>
+      <w:pPr>
+        <w:pStyle w:val="NormalWeb"/>
+        <w:shd w:val="clear" w:color="auto" w:fill="FFFFFF"/>
+        <w:spacing w:before="0" w:beforeAutospacing="0" w:after="240" w:afterAutospacing="0"/>
+        <w:rPr>
+          <w:rFonts w:ascii="Helvetica" w:hAnsi="Helvetica"/>
+          <w:color w:val="16161D"/>
+          <w:spacing w:val="4"/>
+        </w:rPr>
+      </w:pPr>
+      <w:r>
+        <w:rPr>
+          <w:rFonts w:ascii="Helvetica" w:hAnsi="Helvetica"/>
+          <w:color w:val="16161D"/>
+          <w:spacing w:val="4"/>
+        </w:rPr>
+        <w:t>Due to technical restrictions on Apple's proprietary iOS platform, the Tor Project has not yet released an official Tor Browser for iPhone and iPad users, but endorses </w:t>
+      </w:r>
+      <w:proofErr w:type="spellStart"/>
+      <w:r>
+        <w:rPr>
+          <w:rFonts w:ascii="Helvetica" w:hAnsi="Helvetica"/>
+          <w:color w:val="16161D"/>
+          <w:spacing w:val="4"/>
+        </w:rPr>
+        <w:fldChar w:fldCharType="begin"/>
+      </w:r>
+      <w:r>
+        <w:rPr>
+          <w:rFonts w:ascii="Helvetica" w:hAnsi="Helvetica"/>
+          <w:color w:val="16161D"/>
+          <w:spacing w:val="4"/>
+        </w:rPr>
+        <w:instrText xml:space="preserve"> HYPERLINK "https://onionbrowser.com/" \t "_blank" </w:instrText>
+      </w:r>
+      <w:r>
+        <w:rPr>
+          <w:rFonts w:ascii="Helvetica" w:hAnsi="Helvetica"/>
+          <w:color w:val="16161D"/>
+          <w:spacing w:val="4"/>
+        </w:rPr>
+        <w:fldChar w:fldCharType="separate"/>
+      </w:r>
+      <w:r>
+        <w:rPr>
+          <w:rStyle w:val="Hyperlink"/>
+          <w:rFonts w:ascii="Helvetica" w:hAnsi="Helvetica"/>
+          <w:color w:val="00AEEF"/>
+          <w:spacing w:val="4"/>
+        </w:rPr>
+        <w:t>OnionBrowser</w:t>
+      </w:r>
+      <w:proofErr w:type="spellEnd"/>
+      <w:r>
+        <w:rPr>
+          <w:rFonts w:ascii="Helvetica" w:hAnsi="Helvetica"/>
+          <w:color w:val="16161D"/>
+          <w:spacing w:val="4"/>
+        </w:rPr>
+        <w:fldChar w:fldCharType="end"/>
+      </w:r>
+      <w:r>
+        <w:rPr>
+          <w:rFonts w:ascii="Helvetica" w:hAnsi="Helvetica"/>
+          <w:color w:val="16161D"/>
+          <w:spacing w:val="4"/>
+        </w:rPr>
+        <w:t xml:space="preserve"> for iOS users who want to browse the web anonymously. Major security improvements are in the pipeline for </w:t>
+      </w:r>
+      <w:proofErr w:type="spellStart"/>
+      <w:r>
+        <w:rPr>
+          <w:rFonts w:ascii="Helvetica" w:hAnsi="Helvetica"/>
+          <w:color w:val="16161D"/>
+          <w:spacing w:val="4"/>
+        </w:rPr>
+        <w:t>OnionBrowser</w:t>
+      </w:r>
+      <w:proofErr w:type="spellEnd"/>
+      <w:r>
+        <w:rPr>
+          <w:rFonts w:ascii="Helvetica" w:hAnsi="Helvetica"/>
+          <w:color w:val="16161D"/>
+          <w:spacing w:val="4"/>
+        </w:rPr>
+        <w:t xml:space="preserve">, including fixing some information leakage issues and enabling per-website security parameters. The latest and greatest version of </w:t>
+      </w:r>
+      <w:proofErr w:type="spellStart"/>
+      <w:r>
+        <w:rPr>
+          <w:rFonts w:ascii="Helvetica" w:hAnsi="Helvetica"/>
+          <w:color w:val="16161D"/>
+          <w:spacing w:val="4"/>
+        </w:rPr>
+        <w:t>OnionBrowser</w:t>
+      </w:r>
+      <w:proofErr w:type="spellEnd"/>
+      <w:r>
+        <w:rPr>
+          <w:rFonts w:ascii="Helvetica" w:hAnsi="Helvetica"/>
+          <w:color w:val="16161D"/>
+          <w:spacing w:val="4"/>
+        </w:rPr>
+        <w:t xml:space="preserve"> should be out by early November 2019, the developers tell CSO.</w:t>
+      </w:r>
+    </w:p>
+    <w:p>
+      <w:pPr>
+        <w:pStyle w:val="Heading2"/>
+        <w:shd w:val="clear" w:color="auto" w:fill="FFFFFF"/>
+        <w:rPr>
+          <w:rFonts w:ascii="Helvetica" w:hAnsi="Helvetica"/>
+          <w:color w:val="1E2226"/>
+          <w:spacing w:val="4"/>
+        </w:rPr>
+      </w:pPr>
+      <w:r>
+        <w:rPr>
+          <w:rFonts w:ascii="Helvetica" w:hAnsi="Helvetica"/>
+          <w:color w:val="1E2226"/>
+          <w:spacing w:val="4"/>
+        </w:rPr>
+        <w:t>How Tor Browser works</w:t>
+      </w:r>
+    </w:p>
+    <w:p>
+      <w:pPr>
+        <w:pStyle w:val="NormalWeb"/>
+        <w:shd w:val="clear" w:color="auto" w:fill="FFFFFF"/>
+        <w:spacing w:before="0" w:beforeAutospacing="0" w:after="240" w:afterAutospacing="0"/>
+        <w:rPr>
+          <w:rFonts w:ascii="Helvetica" w:hAnsi="Helvetica"/>
+          <w:color w:val="16161D"/>
+          <w:spacing w:val="4"/>
+        </w:rPr>
+      </w:pPr>
+      <w:r>
+        <w:rPr>
+          <w:rFonts w:ascii="Helvetica" w:hAnsi="Helvetica"/>
+          <w:color w:val="16161D"/>
+          <w:spacing w:val="4"/>
+        </w:rPr>
+        <w:t>Tor Browser routes all your web traffic through the Tor network, anonymizing it. As the images below illustrate, Tor consists of a three-layer proxy, like layers of an onion (hence Tor's onion logo). Tor Browser connects at random to one of the publicly listed entry nodes, bounces that traffic through a randomly selected middle relay, and finally spits out your traffic through the third and final exit node.</w:t>
+      </w:r>
+    </w:p>
+    <w:p>
+      <w:pPr>
+        <w:pStyle w:val="NormalWeb"/>
+        <w:shd w:val="clear" w:color="auto" w:fill="FFFFFF"/>
+        <w:spacing w:before="0" w:beforeAutospacing="0" w:after="240" w:afterAutospacing="0"/>
+        <w:rPr>
+          <w:rFonts w:ascii="Helvetica" w:hAnsi="Helvetica"/>
+          <w:color w:val="16161D"/>
+          <w:spacing w:val="4"/>
+        </w:rPr>
+      </w:pPr>
+      <w:r>
+        <w:rPr>
+          <w:rFonts w:ascii="Helvetica" w:hAnsi="Helvetica"/>
+          <w:color w:val="16161D"/>
+          <w:spacing w:val="4"/>
+        </w:rPr>
+        <w:t>As a result, don't be surprised if Google or another service greets you in a foreign tongue. These services look at your IP address and guesstimate your country and language, but when using Tor, you will often appear to be in a physical location halfway around the world.</w:t>
+      </w:r>
+    </w:p>
+    <w:p>
+      <w:pPr>
+        <w:pStyle w:val="NormalWeb"/>
+        <w:shd w:val="clear" w:color="auto" w:fill="FFFFFF"/>
+        <w:spacing w:before="0" w:beforeAutospacing="0" w:after="240" w:afterAutospacing="0"/>
+        <w:rPr>
+          <w:rFonts w:ascii="Helvetica" w:hAnsi="Helvetica"/>
+          <w:color w:val="16161D"/>
+          <w:spacing w:val="4"/>
+        </w:rPr>
+      </w:pPr>
+      <w:r>
+        <w:rPr>
+          <w:rFonts w:ascii="Helvetica" w:hAnsi="Helvetica"/>
+          <w:color w:val="16161D"/>
+          <w:spacing w:val="4"/>
+        </w:rPr>
+        <w:lastRenderedPageBreak/>
+        <w:t>If you live in a regime that blocks Tor or need to access a web service that blocks Tor, you can also configure Tor Browser to use bridges. Unlike Tor's entry and exit nodes, bridge IP addresses are not publicly listed, making it difficult for web services, or governments, to blacklist those IP addresses.</w:t>
+      </w:r>
+    </w:p>
+    <w:p>
+      <w:pPr>
+        <w:rPr>
+          <w:rFonts w:ascii="Helvetica" w:hAnsi="Helvetica"/>
+          <w:color w:val="16161D"/>
+          <w:spacing w:val="4"/>
+          <w:sz w:val="27"/>
+          <w:szCs w:val="27"/>
+          <w:shd w:val="clear" w:color="auto" w:fill="FFFFFF"/>
+        </w:rPr>
+      </w:pPr>
+      <w:r>
+        <w:rPr>
+          <w:rFonts w:ascii="Helvetica" w:hAnsi="Helvetica"/>
+          <w:color w:val="16161D"/>
+          <w:spacing w:val="4"/>
+          <w:sz w:val="27"/>
+          <w:szCs w:val="27"/>
+          <w:shd w:val="clear" w:color="auto" w:fill="FFFFFF"/>
+        </w:rPr>
+        <w:t>The Tor network routes TCP traffic of all kinds but is optimized for web browsing. Tor does not support UDP, so don't try to torrent free software ISOs, as it won't work.</w:t>
+      </w:r>
+    </w:p>
+    <w:p>
+      <w:pPr>
+        <w:rPr>
+          <w:sz w:val="44"/>
+          <w:szCs w:val="44"/>
+          <w:lang w:val="en-US"/>
+        </w:rPr>
+      </w:pPr>
+      <w:r>
+        <w:rPr>
+          <w:rFonts w:ascii="Helvetica" w:hAnsi="Helvetica"/>
+          <w:color w:val="16161D"/>
+          <w:spacing w:val="4"/>
+          <w:sz w:val="27"/>
+          <w:szCs w:val="27"/>
+          <w:shd w:val="clear" w:color="auto" w:fill="FFFFFF"/>
+        </w:rPr>
+        <w:t>Tor Browser offers the best anonymous web browsing available today, but that anonymity is not perfect. We are currently witnessing an arms race between researchers seeking to strengthen Tor, or even develop a </w:t>
+      </w:r>
+      <w:hyperlink r:id="rId5" w:tgtFrame="_blank" w:history="1">
+        <w:r>
+          <w:rPr>
+            <w:rStyle w:val="Hyperlink"/>
+            <w:rFonts w:ascii="Helvetica" w:hAnsi="Helvetica"/>
+            <w:color w:val="00AEEF"/>
+            <w:spacing w:val="4"/>
+            <w:sz w:val="27"/>
+            <w:szCs w:val="27"/>
+            <w:shd w:val="clear" w:color="auto" w:fill="FFFFFF"/>
+          </w:rPr>
+          <w:t>next generation anonymity tool</w:t>
+        </w:r>
+      </w:hyperlink>
+      <w:r>
+        <w:rPr>
+          <w:rFonts w:ascii="Helvetica" w:hAnsi="Helvetica"/>
+          <w:color w:val="16161D"/>
+          <w:spacing w:val="4"/>
+          <w:sz w:val="27"/>
+          <w:szCs w:val="27"/>
+          <w:shd w:val="clear" w:color="auto" w:fill="FFFFFF"/>
+        </w:rPr>
+        <w:t>, and governments around the world studying how to break Tor's anonymity properties.</w:t>
+      </w:r>
+      <w:bookmarkStart w:id="0" w:name="_GoBack"/>
+      <w:bookmarkEnd w:id="0"/>
     </w:p>
     <w:sectPr>
       <w:pgSz w:w="11906" w:h="16838"/>
@@ -64,7 +568,7 @@
 </file>
 
 <file path=word/styles.xml><?xml version="1.0" encoding="utf-8"?>
-<w:styles xmlns:mc="http://schemas.openxmlformats.org/markup-compatibility/2006" xmlns:r="http://schemas.openxmlformats.org/officeDocument/2006/relationships" xmlns:w="http://schemas.openxmlformats.org/wordprocessingml/2006/main" xmlns:w14="http://schemas.microsoft.com/office/word/2010/wordml" xmlns:w15="http://schemas.microsoft.com/office/word/2012/wordml" xmlns:w16cex="http://schemas.microsoft.com/office/word/2018/wordml/cex" xmlns:w16cid="http://schemas.microsoft.com/office/word/2016/wordml/cid" xmlns:w16="http://schemas.microsoft.com/office/word/2018/wordml" xmlns:w16sdtdh="http://schemas.microsoft.com/office/word/2020/wordml/sdtdatahash" xmlns:w16se="http://schemas.microsoft.com/office/word/2015/wordml/symex" mc:Ignorable="w14 w15 w16se w16cid w16 w16cex w16sdtdh">
+<w:styles xmlns:mc="http://schemas.openxmlformats.org/markup-compatibility/2006" xmlns:r="http://schemas.openxmlformats.org/officeDocument/2006/relationships" xmlns:w="http://schemas.openxmlformats.org/wordprocessingml/2006/main" xmlns:w14="http://schemas.microsoft.com/office/word/2010/wordml" xmlns:w15="http://schemas.microsoft.com/office/word/2012/wordml" xmlns:w16cid="http://schemas.microsoft.com/office/word/2016/wordml/cid" xmlns:w16se="http://schemas.microsoft.com/office/word/2015/wordml/symex" mc:Ignorable="w14 w15 w16se w16cid">
   <w:docDefaults>
     <w:rPrDefault>
       <w:rPr>
@@ -462,6 +966,50 @@
     <w:name w:val="Normal"/>
     <w:qFormat/>
   </w:style>
+  <w:style w:type="paragraph" w:styleId="Heading1">
+    <w:name w:val="heading 1"/>
+    <w:basedOn w:val="Normal"/>
+    <w:next w:val="Normal"/>
+    <w:link w:val="Heading1Char"/>
+    <w:uiPriority w:val="9"/>
+    <w:qFormat/>
+    <w:rsid w:val="00A97190"/>
+    <w:pPr>
+      <w:keepNext/>
+      <w:keepLines/>
+      <w:spacing w:before="240" w:after="0"/>
+      <w:outlineLvl w:val="0"/>
+    </w:pPr>
+    <w:rPr>
+      <w:rFonts w:asciiTheme="majorHAnsi" w:eastAsiaTheme="majorEastAsia" w:hAnsiTheme="majorHAnsi" w:cstheme="majorBidi"/>
+      <w:color w:val="2F5496" w:themeColor="accent1" w:themeShade="BF"/>
+      <w:sz w:val="32"/>
+      <w:szCs w:val="32"/>
+    </w:rPr>
+  </w:style>
+  <w:style w:type="paragraph" w:styleId="Heading2">
+    <w:name w:val="heading 2"/>
+    <w:basedOn w:val="Normal"/>
+    <w:next w:val="Normal"/>
+    <w:link w:val="Heading2Char"/>
+    <w:uiPriority w:val="9"/>
+    <w:semiHidden/>
+    <w:unhideWhenUsed/>
+    <w:qFormat/>
+    <w:rsid w:val="00A97190"/>
+    <w:pPr>
+      <w:keepNext/>
+      <w:keepLines/>
+      <w:spacing w:before="40" w:after="0"/>
+      <w:outlineLvl w:val="1"/>
+    </w:pPr>
+    <w:rPr>
+      <w:rFonts w:asciiTheme="majorHAnsi" w:eastAsiaTheme="majorEastAsia" w:hAnsiTheme="majorHAnsi" w:cstheme="majorBidi"/>
+      <w:color w:val="2F5496" w:themeColor="accent1" w:themeShade="BF"/>
+      <w:sz w:val="26"/>
+      <w:szCs w:val="26"/>
+    </w:rPr>
+  </w:style>
   <w:style w:type="character" w:default="1" w:styleId="DefaultParagraphFont">
     <w:name w:val="Default Paragraph Font"/>
     <w:uiPriority w:val="1"/>
@@ -488,6 +1036,62 @@
     <w:uiPriority w:val="99"/>
     <w:semiHidden/>
     <w:unhideWhenUsed/>
+  </w:style>
+  <w:style w:type="character" w:customStyle="1" w:styleId="Heading1Char">
+    <w:name w:val="Heading 1 Char"/>
+    <w:basedOn w:val="DefaultParagraphFont"/>
+    <w:link w:val="Heading1"/>
+    <w:uiPriority w:val="9"/>
+    <w:rsid w:val="00A97190"/>
+    <w:rPr>
+      <w:rFonts w:asciiTheme="majorHAnsi" w:eastAsiaTheme="majorEastAsia" w:hAnsiTheme="majorHAnsi" w:cstheme="majorBidi"/>
+      <w:color w:val="2F5496" w:themeColor="accent1" w:themeShade="BF"/>
+      <w:sz w:val="32"/>
+      <w:szCs w:val="32"/>
+    </w:rPr>
+  </w:style>
+  <w:style w:type="paragraph" w:styleId="NormalWeb">
+    <w:name w:val="Normal (Web)"/>
+    <w:basedOn w:val="Normal"/>
+    <w:uiPriority w:val="99"/>
+    <w:semiHidden/>
+    <w:unhideWhenUsed/>
+    <w:rsid w:val="00A97190"/>
+    <w:pPr>
+      <w:spacing w:before="100" w:beforeAutospacing="1" w:after="100" w:afterAutospacing="1" w:line="240" w:lineRule="auto"/>
+    </w:pPr>
+    <w:rPr>
+      <w:rFonts w:ascii="Times New Roman" w:eastAsia="Times New Roman" w:hAnsi="Times New Roman" w:cs="Times New Roman"/>
+      <w:sz w:val="24"/>
+      <w:szCs w:val="24"/>
+      <w:lang w:eastAsia="en-IN"/>
+    </w:rPr>
+  </w:style>
+  <w:style w:type="character" w:customStyle="1" w:styleId="Heading2Char">
+    <w:name w:val="Heading 2 Char"/>
+    <w:basedOn w:val="DefaultParagraphFont"/>
+    <w:link w:val="Heading2"/>
+    <w:uiPriority w:val="9"/>
+    <w:semiHidden/>
+    <w:rsid w:val="00A97190"/>
+    <w:rPr>
+      <w:rFonts w:asciiTheme="majorHAnsi" w:eastAsiaTheme="majorEastAsia" w:hAnsiTheme="majorHAnsi" w:cstheme="majorBidi"/>
+      <w:color w:val="2F5496" w:themeColor="accent1" w:themeShade="BF"/>
+      <w:sz w:val="26"/>
+      <w:szCs w:val="26"/>
+    </w:rPr>
+  </w:style>
+  <w:style w:type="character" w:styleId="Hyperlink">
+    <w:name w:val="Hyperlink"/>
+    <w:basedOn w:val="DefaultParagraphFont"/>
+    <w:uiPriority w:val="99"/>
+    <w:semiHidden/>
+    <w:unhideWhenUsed/>
+    <w:rsid w:val="00A97190"/>
+    <w:rPr>
+      <w:color w:val="0000FF"/>
+      <w:u w:val="single"/>
+    </w:rPr>
   </w:style>
 </w:styles>
 </file>

</xml_diff>

<commit_message>
Add description of Case Study
</commit_message>
<xml_diff>
--- a/Lab Exam Assignment.docx
+++ b/Lab Exam Assignment.docx
@@ -5,6 +5,7 @@
     <w:p>
       <w:pPr>
         <w:rPr>
+          <w:rFonts w:ascii="Times New Roman" w:hAnsi="Times New Roman" w:cs="Times New Roman"/>
           <w:sz w:val="44"/>
           <w:szCs w:val="44"/>
           <w:lang w:val="en-US"/>
@@ -12,16 +13,27 @@
       </w:pPr>
       <w:r>
         <w:rPr>
+          <w:rFonts w:ascii="Times New Roman" w:hAnsi="Times New Roman" w:cs="Times New Roman"/>
           <w:sz w:val="44"/>
           <w:szCs w:val="44"/>
           <w:lang w:val="en-US"/>
         </w:rPr>
         <w:t>NAME:</w:t>
       </w:r>
+      <w:r>
+        <w:rPr>
+          <w:rFonts w:ascii="Times New Roman" w:hAnsi="Times New Roman" w:cs="Times New Roman"/>
+          <w:sz w:val="44"/>
+          <w:szCs w:val="44"/>
+          <w:lang w:val="en-US"/>
+        </w:rPr>
+        <w:t xml:space="preserve"> Venkatesh Chaturvedi</w:t>
+      </w:r>
     </w:p>
     <w:p>
       <w:pPr>
         <w:rPr>
+          <w:rFonts w:ascii="Times New Roman" w:hAnsi="Times New Roman" w:cs="Times New Roman"/>
           <w:sz w:val="44"/>
           <w:szCs w:val="44"/>
           <w:lang w:val="en-US"/>
@@ -29,16 +41,27 @@
       </w:pPr>
       <w:r>
         <w:rPr>
+          <w:rFonts w:ascii="Times New Roman" w:hAnsi="Times New Roman" w:cs="Times New Roman"/>
           <w:sz w:val="44"/>
           <w:szCs w:val="44"/>
           <w:lang w:val="en-US"/>
         </w:rPr>
-        <w:t>ENROLLMENT NO.:</w:t>
+        <w:t>ENROLLMENT NO:</w:t>
+      </w:r>
+      <w:r>
+        <w:rPr>
+          <w:rFonts w:ascii="Times New Roman" w:hAnsi="Times New Roman" w:cs="Times New Roman"/>
+          <w:sz w:val="44"/>
+          <w:szCs w:val="44"/>
+          <w:lang w:val="en-US"/>
+        </w:rPr>
+        <w:t xml:space="preserve"> A7605219004</w:t>
       </w:r>
     </w:p>
     <w:p>
       <w:pPr>
         <w:rPr>
+          <w:rFonts w:ascii="Times New Roman" w:hAnsi="Times New Roman" w:cs="Times New Roman"/>
           <w:sz w:val="44"/>
           <w:szCs w:val="44"/>
           <w:lang w:val="en-US"/>
@@ -46,12 +69,111 @@
       </w:pPr>
       <w:r>
         <w:rPr>
+          <w:rFonts w:ascii="Times New Roman" w:hAnsi="Times New Roman" w:cs="Times New Roman"/>
           <w:sz w:val="44"/>
           <w:szCs w:val="44"/>
           <w:lang w:val="en-US"/>
         </w:rPr>
-        <w:t>Description of  Class Case Study:</w:t>
-      </w:r>
+        <w:t>Description of Class Case Study:</w:t>
+      </w:r>
+    </w:p>
+    <w:p>
+      <w:pPr>
+        <w:pStyle w:val="NormalWeb"/>
+        <w:spacing w:before="200" w:beforeAutospacing="0" w:after="0" w:afterAutospacing="0"/>
+        <w:ind w:left="-15" w:firstLine="15"/>
+        <w:jc w:val="both"/>
+        <w:rPr>
+          <w:color w:val="000000"/>
+        </w:rPr>
+      </w:pPr>
+      <w:r>
+        <w:rPr>
+          <w:color w:val="000000"/>
+        </w:rPr>
+        <w:t xml:space="preserve">Android is </w:t>
+      </w:r>
+      <w:proofErr w:type="spellStart"/>
+      <w:r>
+        <w:rPr>
+          <w:color w:val="000000"/>
+        </w:rPr>
+        <w:t>a</w:t>
+      </w:r>
+      <w:proofErr w:type="spellEnd"/>
+      <w:r>
+        <w:rPr>
+          <w:color w:val="000000"/>
+        </w:rPr>
+        <w:t xml:space="preserve"> operating system dependent on a modified model of Linux kernel, distinctive </w:t>
+      </w:r>
+      <w:r>
+        <w:rPr>
+          <w:color w:val="000000"/>
+        </w:rPr>
+        <w:t>open-source</w:t>
+      </w:r>
+      <w:r>
+        <w:rPr>
+          <w:color w:val="000000"/>
+        </w:rPr>
+        <w:t xml:space="preserve"> programming and some proprietary software, designed fundamentally for touchscreen gadgets, for example, mobile phones and tablets. It is being developed by a group of organizations known as the Open Handset Alliance, with the principal contributor and industrial advertiser being Google. Android is the future of mobile computing and is vastly better than its closed source counterparts such as the ‘</w:t>
+      </w:r>
+      <w:proofErr w:type="spellStart"/>
+      <w:r>
+        <w:rPr>
+          <w:color w:val="000000"/>
+        </w:rPr>
+        <w:t>ios</w:t>
+      </w:r>
+      <w:proofErr w:type="spellEnd"/>
+      <w:r>
+        <w:rPr>
+          <w:color w:val="000000"/>
+        </w:rPr>
+        <w:t>’ by Apple.</w:t>
+      </w:r>
+    </w:p>
+    <w:p>
+      <w:pPr>
+        <w:pStyle w:val="NormalWeb"/>
+        <w:spacing w:before="200" w:beforeAutospacing="0" w:after="0" w:afterAutospacing="0"/>
+        <w:ind w:left="-15" w:firstLine="15"/>
+        <w:jc w:val="both"/>
+        <w:rPr>
+          <w:color w:val="000000"/>
+        </w:rPr>
+      </w:pPr>
+      <w:r>
+        <w:rPr>
+          <w:color w:val="000000"/>
+        </w:rPr>
+        <w:t xml:space="preserve">Linux was made from scratch, as a clone of Unix, by Linus Torvalds, with help from a freely available group of programmers across the Net. It points towards POSIX compliance and Single UNIX Specification compliance. It has every one of the provisions you would expect from a cutting edge completely fledged Unix, including genuinely performing multiple tasks, virtual memory, shared libraries, request stacking, shared duplicate on-compose executables, legitimate memory executives, and multistack organizing including IPv4 and IPv6. Albeit initially developed first for 32-bit x86-based PCs (386 or higher), today Linux likewise runs on </w:t>
+      </w:r>
+      <w:proofErr w:type="gramStart"/>
+      <w:r>
+        <w:rPr>
+          <w:color w:val="000000"/>
+        </w:rPr>
+        <w:t>a number of</w:t>
+      </w:r>
+      <w:proofErr w:type="gramEnd"/>
+      <w:r>
+        <w:rPr>
+          <w:color w:val="000000"/>
+        </w:rPr>
+        <w:t xml:space="preserve"> other processor designs, in both 32-and 64-bit variations.</w:t>
+      </w:r>
+    </w:p>
+    <w:p>
+      <w:pPr>
+        <w:rPr>
+          <w:rFonts w:ascii="Times New Roman" w:hAnsi="Times New Roman" w:cs="Times New Roman"/>
+          <w:sz w:val="44"/>
+          <w:szCs w:val="44"/>
+          <w:lang w:val="en-US"/>
+        </w:rPr>
+      </w:pPr>
     </w:p>
     <w:sectPr>
       <w:pgSz w:w="11906" w:h="16838"/>
@@ -489,6 +611,23 @@
     <w:semiHidden/>
     <w:unhideWhenUsed/>
   </w:style>
+  <w:style w:type="paragraph" w:styleId="NormalWeb">
+    <w:name w:val="Normal (Web)"/>
+    <w:basedOn w:val="Normal"/>
+    <w:uiPriority w:val="99"/>
+    <w:semiHidden/>
+    <w:unhideWhenUsed/>
+    <w:rsid w:val="00AD2B58"/>
+    <w:pPr>
+      <w:spacing w:before="100" w:beforeAutospacing="1" w:after="100" w:afterAutospacing="1" w:line="240" w:lineRule="auto"/>
+    </w:pPr>
+    <w:rPr>
+      <w:rFonts w:ascii="Times New Roman" w:eastAsia="Times New Roman" w:hAnsi="Times New Roman" w:cs="Times New Roman"/>
+      <w:sz w:val="24"/>
+      <w:szCs w:val="24"/>
+      <w:lang w:val="en-US"/>
+    </w:rPr>
+  </w:style>
 </w:styles>
 </file>
 

</xml_diff>

<commit_message>
siva surya manikantah A7605219015
siva surya manikantah A7605219015 lab assignment
</commit_message>
<xml_diff>
--- a/Lab Exam Assignment.docx
+++ b/Lab Exam Assignment.docx
@@ -1,6 +1,6 @@
 
 <file path=word/document.xml><?xml version="1.0" encoding="utf-8"?>
-<w:document xmlns:wpc="http://schemas.microsoft.com/office/word/2010/wordprocessingCanvas" xmlns:cx="http://schemas.microsoft.com/office/drawing/2014/chartex" xmlns:cx1="http://schemas.microsoft.com/office/drawing/2015/9/8/chartex" xmlns:cx2="http://schemas.microsoft.com/office/drawing/2015/10/21/chartex" xmlns:cx3="http://schemas.microsoft.com/office/drawing/2016/5/9/chartex" xmlns:cx4="http://schemas.microsoft.com/office/drawing/2016/5/10/chartex" xmlns:cx5="http://schemas.microsoft.com/office/drawing/2016/5/11/chartex" xmlns:cx6="http://schemas.microsoft.com/office/drawing/2016/5/12/chartex" xmlns:cx7="http://schemas.microsoft.com/office/drawing/2016/5/13/chartex" xmlns:cx8="http://schemas.microsoft.com/office/drawing/2016/5/14/chartex" xmlns:mc="http://schemas.openxmlformats.org/markup-compatibility/2006" xmlns:aink="http://schemas.microsoft.com/office/drawing/2016/ink" xmlns:am3d="http://schemas.microsoft.com/office/drawing/2017/model3d" xmlns:o="urn:schemas-microsoft-com:office:office" xmlns:r="http://schemas.openxmlformats.org/officeDocument/2006/relationships" xmlns:m="http://schemas.openxmlformats.org/officeDocument/2006/math" xmlns:v="urn:schemas-microsoft-com:vml" xmlns:wp14="http://schemas.microsoft.com/office/word/2010/wordprocessingDrawing" xmlns:wp="http://schemas.openxmlformats.org/drawingml/2006/wordprocessingDrawing" xmlns:w10="urn:schemas-microsoft-com:office:word" xmlns:w="http://schemas.openxmlformats.org/wordprocessingml/2006/main" xmlns:w14="http://schemas.microsoft.com/office/word/2010/wordml" xmlns:w15="http://schemas.microsoft.com/office/word/2012/wordml" xmlns:w16cex="http://schemas.microsoft.com/office/word/2018/wordml/cex" xmlns:w16cid="http://schemas.microsoft.com/office/word/2016/wordml/cid" xmlns:w16="http://schemas.microsoft.com/office/word/2018/wordml" xmlns:w16sdtdh="http://schemas.microsoft.com/office/word/2020/wordml/sdtdatahash" xmlns:w16se="http://schemas.microsoft.com/office/word/2015/wordml/symex" xmlns:wpg="http://schemas.microsoft.com/office/word/2010/wordprocessingGroup" xmlns:wpi="http://schemas.microsoft.com/office/word/2010/wordprocessingInk" xmlns:wne="http://schemas.microsoft.com/office/word/2006/wordml" xmlns:wps="http://schemas.microsoft.com/office/word/2010/wordprocessingShape" mc:Ignorable="w14 w15 w16se w16cid w16 w16cex w16sdtdh wp14">
+<w:document xmlns:wpc="http://schemas.microsoft.com/office/word/2010/wordprocessingCanvas" xmlns:cx="http://schemas.microsoft.com/office/drawing/2014/chartex" xmlns:cx1="http://schemas.microsoft.com/office/drawing/2015/9/8/chartex" xmlns:cx2="http://schemas.microsoft.com/office/drawing/2015/10/21/chartex" xmlns:cx3="http://schemas.microsoft.com/office/drawing/2016/5/9/chartex" xmlns:cx4="http://schemas.microsoft.com/office/drawing/2016/5/10/chartex" xmlns:cx5="http://schemas.microsoft.com/office/drawing/2016/5/11/chartex" xmlns:cx6="http://schemas.microsoft.com/office/drawing/2016/5/12/chartex" xmlns:cx7="http://schemas.microsoft.com/office/drawing/2016/5/13/chartex" xmlns:cx8="http://schemas.microsoft.com/office/drawing/2016/5/14/chartex" xmlns:mc="http://schemas.openxmlformats.org/markup-compatibility/2006" xmlns:aink="http://schemas.microsoft.com/office/drawing/2016/ink" xmlns:am3d="http://schemas.microsoft.com/office/drawing/2017/model3d" xmlns:o="urn:schemas-microsoft-com:office:office" xmlns:r="http://schemas.openxmlformats.org/officeDocument/2006/relationships" xmlns:m="http://schemas.openxmlformats.org/officeDocument/2006/math" xmlns:v="urn:schemas-microsoft-com:vml" xmlns:wp14="http://schemas.microsoft.com/office/word/2010/wordprocessingDrawing" xmlns:wp="http://schemas.openxmlformats.org/drawingml/2006/wordprocessingDrawing" xmlns:w10="urn:schemas-microsoft-com:office:word" xmlns:w="http://schemas.openxmlformats.org/wordprocessingml/2006/main" xmlns:w14="http://schemas.microsoft.com/office/word/2010/wordml" xmlns:w15="http://schemas.microsoft.com/office/word/2012/wordml" xmlns:w16cex="http://schemas.microsoft.com/office/word/2018/wordml/cex" xmlns:w16cid="http://schemas.microsoft.com/office/word/2016/wordml/cid" xmlns:w16="http://schemas.microsoft.com/office/word/2018/wordml" xmlns:w16se="http://schemas.microsoft.com/office/word/2015/wordml/symex" xmlns:wpg="http://schemas.microsoft.com/office/word/2010/wordprocessingGroup" xmlns:wpi="http://schemas.microsoft.com/office/word/2010/wordprocessingInk" xmlns:wne="http://schemas.microsoft.com/office/word/2006/wordml" xmlns:wps="http://schemas.microsoft.com/office/word/2010/wordprocessingShape" mc:Ignorable="w14 w15 w16se w16cid w16 w16cex wp14">
   <w:body>
     <w:p>
       <w:pPr>
@@ -17,6 +17,14 @@
           <w:lang w:val="en-US"/>
         </w:rPr>
         <w:t>NAME:</w:t>
+      </w:r>
+      <w:r>
+        <w:rPr>
+          <w:sz w:val="44"/>
+          <w:szCs w:val="44"/>
+          <w:lang w:val="en-US"/>
+        </w:rPr>
+        <w:t xml:space="preserve"> vuppala.siva surya manikantah</w:t>
       </w:r>
     </w:p>
     <w:p>
@@ -35,6 +43,14 @@
         </w:rPr>
         <w:t>ENROLLMENT NO.:</w:t>
       </w:r>
+      <w:r>
+        <w:rPr>
+          <w:sz w:val="44"/>
+          <w:szCs w:val="44"/>
+          <w:lang w:val="en-US"/>
+        </w:rPr>
+        <w:t xml:space="preserve"> A7605219015</w:t>
+      </w:r>
     </w:p>
     <w:p>
       <w:pPr>
@@ -52,6 +68,165 @@
         </w:rPr>
         <w:t>Description of  Class Case Study:</w:t>
       </w:r>
+    </w:p>
+    <w:p>
+      <w:pPr>
+        <w:rPr>
+          <w:sz w:val="44"/>
+          <w:szCs w:val="44"/>
+          <w:lang w:val="en-US"/>
+        </w:rPr>
+      </w:pPr>
+    </w:p>
+    <w:p>
+      <w:pPr>
+        <w:ind w:left="720"/>
+        <w:rPr>
+          <w:sz w:val="44"/>
+          <w:szCs w:val="44"/>
+          <w:lang w:val="en-US"/>
+        </w:rPr>
+      </w:pPr>
+      <w:r>
+        <w:rPr>
+          <w:sz w:val="44"/>
+          <w:szCs w:val="44"/>
+          <w:lang w:val="en-US"/>
+        </w:rPr>
+        <w:t>VLC media player (or VLC for short) is a FREE and Open Source Software Media Player. Features that make VLC the preferred media player for a lot of people are its excellent support for various Audio and Video codecs, the fact that it's cross platf</w:t>
+      </w:r>
+    </w:p>
+    <w:p>
+      <w:pPr>
+        <w:ind w:left="720"/>
+        <w:rPr>
+          <w:sz w:val="44"/>
+          <w:szCs w:val="44"/>
+          <w:lang w:val="en-US"/>
+        </w:rPr>
+      </w:pPr>
+      <w:r>
+        <w:rPr>
+          <w:sz w:val="44"/>
+          <w:szCs w:val="44"/>
+          <w:lang w:val="en-US"/>
+        </w:rPr>
+        <w:t>VLC supports many audio and video compression methods and file formats, including DVD-Video, video</w:t>
+      </w:r>
+      <w:r>
+        <w:rPr>
+          <w:sz w:val="44"/>
+          <w:szCs w:val="44"/>
+          <w:lang w:val="en-US"/>
+        </w:rPr>
+        <w:t xml:space="preserve"> </w:t>
+      </w:r>
+      <w:r>
+        <w:rPr>
+          <w:sz w:val="44"/>
+          <w:szCs w:val="44"/>
+          <w:lang w:val="en-US"/>
+        </w:rPr>
+        <w:t>CD and streaming protocols. It is able to stream media over computer networks and can transcode multimedia files.</w:t>
+      </w:r>
+    </w:p>
+    <w:p>
+      <w:pPr>
+        <w:ind w:left="720"/>
+        <w:rPr>
+          <w:sz w:val="44"/>
+          <w:szCs w:val="44"/>
+          <w:lang w:val="en-US"/>
+        </w:rPr>
+      </w:pPr>
+      <w:r>
+        <w:rPr>
+          <w:sz w:val="44"/>
+          <w:szCs w:val="44"/>
+          <w:lang w:val="en-US"/>
+        </w:rPr>
+        <w:t>The default distribution of VLC includes many free decoding and encoding libraries, avoiding the need for finding/calibrating proprietary plugins. The libavcodec library from the FFmpeg project provides many of VLC's codecs, but the player mainly</w:t>
+      </w:r>
+      <w:r>
+        <w:rPr>
+          <w:sz w:val="44"/>
+          <w:szCs w:val="44"/>
+          <w:vertAlign w:val="superscript"/>
+          <w:lang w:val="en-US"/>
+        </w:rPr>
+        <w:t xml:space="preserve"> </w:t>
+      </w:r>
+      <w:r>
+        <w:rPr>
+          <w:sz w:val="44"/>
+          <w:szCs w:val="44"/>
+          <w:lang w:val="en-US"/>
+        </w:rPr>
+        <w:t xml:space="preserve">uses its </w:t>
+      </w:r>
+      <w:r>
+        <w:rPr>
+          <w:sz w:val="44"/>
+          <w:szCs w:val="44"/>
+          <w:lang w:val="en-US"/>
+        </w:rPr>
+        <w:lastRenderedPageBreak/>
+        <w:t>own muxers and demuxers. It also has its own protocol implementations. It also gained distinction as the first player to support playback of encrypted DVDs on Linux and macOS by using the libdvdcss DVD decryption library; however, this library is legally controversial and is not included in many software repositories of Linux distributions as a result.</w:t>
+      </w:r>
+    </w:p>
+    <w:p>
+      <w:pPr>
+        <w:ind w:left="720"/>
+        <w:rPr>
+          <w:sz w:val="44"/>
+          <w:szCs w:val="44"/>
+          <w:lang w:val="en-US"/>
+        </w:rPr>
+      </w:pPr>
+      <w:r>
+        <w:rPr>
+          <w:sz w:val="44"/>
+          <w:szCs w:val="44"/>
+          <w:lang w:val="en-US"/>
+        </w:rPr>
+        <w:t>The software offered by VideoLAN are all open source software, under the GNU GPL v2 or LGPL licenses. These licenses authorize all uses of the software and their redistribution in the same form or after modification, provided that such modified software meets the conditions of the base license, including the publication of the source codes and the authorization of redistribution.</w:t>
+      </w:r>
+    </w:p>
+    <w:p>
+      <w:pPr>
+        <w:ind w:left="720"/>
+        <w:rPr>
+          <w:sz w:val="44"/>
+          <w:szCs w:val="44"/>
+          <w:lang w:val="en-US"/>
+        </w:rPr>
+      </w:pPr>
+      <w:r>
+        <w:rPr>
+          <w:sz w:val="44"/>
+          <w:szCs w:val="44"/>
+          <w:lang w:val="en-US"/>
+        </w:rPr>
+        <w:t xml:space="preserve">Subsidiarily to the license conditions, common French intellectual property law applies, in particular copyright. Any change of license or redistribution under other conditions is prohibited. Likewise, the source of software, </w:t>
+      </w:r>
+      <w:r>
+        <w:rPr>
+          <w:sz w:val="44"/>
+          <w:szCs w:val="44"/>
+          <w:lang w:val="en-US"/>
+        </w:rPr>
+        <w:lastRenderedPageBreak/>
+        <w:t>even partially reused, must always be visible to users.</w:t>
+      </w:r>
+    </w:p>
+    <w:p>
+      <w:pPr>
+        <w:rPr>
+          <w:sz w:val="44"/>
+          <w:szCs w:val="44"/>
+          <w:lang w:val="en-US"/>
+        </w:rPr>
+      </w:pPr>
     </w:p>
     <w:sectPr>
       <w:pgSz w:w="11906" w:h="16838"/>
@@ -63,8 +238,585 @@
 </w:document>
 </file>
 
+<file path=word/numbering.xml><?xml version="1.0" encoding="utf-8"?>
+<w:numbering xmlns:wpc="http://schemas.microsoft.com/office/word/2010/wordprocessingCanvas" xmlns:cx="http://schemas.microsoft.com/office/drawing/2014/chartex" xmlns:cx1="http://schemas.microsoft.com/office/drawing/2015/9/8/chartex" xmlns:cx2="http://schemas.microsoft.com/office/drawing/2015/10/21/chartex" xmlns:cx3="http://schemas.microsoft.com/office/drawing/2016/5/9/chartex" xmlns:cx4="http://schemas.microsoft.com/office/drawing/2016/5/10/chartex" xmlns:cx5="http://schemas.microsoft.com/office/drawing/2016/5/11/chartex" xmlns:cx6="http://schemas.microsoft.com/office/drawing/2016/5/12/chartex" xmlns:cx7="http://schemas.microsoft.com/office/drawing/2016/5/13/chartex" xmlns:cx8="http://schemas.microsoft.com/office/drawing/2016/5/14/chartex" xmlns:mc="http://schemas.openxmlformats.org/markup-compatibility/2006" xmlns:aink="http://schemas.microsoft.com/office/drawing/2016/ink" xmlns:am3d="http://schemas.microsoft.com/office/drawing/2017/model3d" xmlns:o="urn:schemas-microsoft-com:office:office" xmlns:r="http://schemas.openxmlformats.org/officeDocument/2006/relationships" xmlns:m="http://schemas.openxmlformats.org/officeDocument/2006/math" xmlns:v="urn:schemas-microsoft-com:vml" xmlns:wp14="http://schemas.microsoft.com/office/word/2010/wordprocessingDrawing" xmlns:wp="http://schemas.openxmlformats.org/drawingml/2006/wordprocessingDrawing" xmlns:w10="urn:schemas-microsoft-com:office:word" xmlns:w="http://schemas.openxmlformats.org/wordprocessingml/2006/main" xmlns:w14="http://schemas.microsoft.com/office/word/2010/wordml" xmlns:w15="http://schemas.microsoft.com/office/word/2012/wordml" xmlns:w16cex="http://schemas.microsoft.com/office/word/2018/wordml/cex" xmlns:w16cid="http://schemas.microsoft.com/office/word/2016/wordml/cid" xmlns:w16="http://schemas.microsoft.com/office/word/2018/wordml" xmlns:w16se="http://schemas.microsoft.com/office/word/2015/wordml/symex" xmlns:wpg="http://schemas.microsoft.com/office/word/2010/wordprocessingGroup" xmlns:wpi="http://schemas.microsoft.com/office/word/2010/wordprocessingInk" xmlns:wne="http://schemas.microsoft.com/office/word/2006/wordml" xmlns:wps="http://schemas.microsoft.com/office/word/2010/wordprocessingShape" mc:Ignorable="w14 w15 w16se w16cid w16 w16cex wp14">
+  <w:abstractNum w:abstractNumId="0" w15:restartNumberingAfterBreak="0">
+    <w:nsid w:val="005F7752"/>
+    <w:multiLevelType w:val="hybridMultilevel"/>
+    <w:tmpl w:val="9DA0A534"/>
+    <w:lvl w:ilvl="0" w:tplc="4058E8BA">
+      <w:start w:val="1"/>
+      <w:numFmt w:val="bullet"/>
+      <w:lvlText w:val="•"/>
+      <w:lvlJc w:val="left"/>
+      <w:pPr>
+        <w:tabs>
+          <w:tab w:val="num" w:pos="720"/>
+        </w:tabs>
+        <w:ind w:left="720" w:hanging="360"/>
+      </w:pPr>
+      <w:rPr>
+        <w:rFonts w:ascii="Arial" w:hAnsi="Arial" w:hint="default"/>
+      </w:rPr>
+    </w:lvl>
+    <w:lvl w:ilvl="1" w:tplc="E27C3FE8" w:tentative="1">
+      <w:start w:val="1"/>
+      <w:numFmt w:val="bullet"/>
+      <w:lvlText w:val="•"/>
+      <w:lvlJc w:val="left"/>
+      <w:pPr>
+        <w:tabs>
+          <w:tab w:val="num" w:pos="1440"/>
+        </w:tabs>
+        <w:ind w:left="1440" w:hanging="360"/>
+      </w:pPr>
+      <w:rPr>
+        <w:rFonts w:ascii="Arial" w:hAnsi="Arial" w:hint="default"/>
+      </w:rPr>
+    </w:lvl>
+    <w:lvl w:ilvl="2" w:tplc="2C14544A" w:tentative="1">
+      <w:start w:val="1"/>
+      <w:numFmt w:val="bullet"/>
+      <w:lvlText w:val="•"/>
+      <w:lvlJc w:val="left"/>
+      <w:pPr>
+        <w:tabs>
+          <w:tab w:val="num" w:pos="2160"/>
+        </w:tabs>
+        <w:ind w:left="2160" w:hanging="360"/>
+      </w:pPr>
+      <w:rPr>
+        <w:rFonts w:ascii="Arial" w:hAnsi="Arial" w:hint="default"/>
+      </w:rPr>
+    </w:lvl>
+    <w:lvl w:ilvl="3" w:tplc="143806D2" w:tentative="1">
+      <w:start w:val="1"/>
+      <w:numFmt w:val="bullet"/>
+      <w:lvlText w:val="•"/>
+      <w:lvlJc w:val="left"/>
+      <w:pPr>
+        <w:tabs>
+          <w:tab w:val="num" w:pos="2880"/>
+        </w:tabs>
+        <w:ind w:left="2880" w:hanging="360"/>
+      </w:pPr>
+      <w:rPr>
+        <w:rFonts w:ascii="Arial" w:hAnsi="Arial" w:hint="default"/>
+      </w:rPr>
+    </w:lvl>
+    <w:lvl w:ilvl="4" w:tplc="05BC3C24" w:tentative="1">
+      <w:start w:val="1"/>
+      <w:numFmt w:val="bullet"/>
+      <w:lvlText w:val="•"/>
+      <w:lvlJc w:val="left"/>
+      <w:pPr>
+        <w:tabs>
+          <w:tab w:val="num" w:pos="3600"/>
+        </w:tabs>
+        <w:ind w:left="3600" w:hanging="360"/>
+      </w:pPr>
+      <w:rPr>
+        <w:rFonts w:ascii="Arial" w:hAnsi="Arial" w:hint="default"/>
+      </w:rPr>
+    </w:lvl>
+    <w:lvl w:ilvl="5" w:tplc="AFFA7680" w:tentative="1">
+      <w:start w:val="1"/>
+      <w:numFmt w:val="bullet"/>
+      <w:lvlText w:val="•"/>
+      <w:lvlJc w:val="left"/>
+      <w:pPr>
+        <w:tabs>
+          <w:tab w:val="num" w:pos="4320"/>
+        </w:tabs>
+        <w:ind w:left="4320" w:hanging="360"/>
+      </w:pPr>
+      <w:rPr>
+        <w:rFonts w:ascii="Arial" w:hAnsi="Arial" w:hint="default"/>
+      </w:rPr>
+    </w:lvl>
+    <w:lvl w:ilvl="6" w:tplc="87B0DAFC" w:tentative="1">
+      <w:start w:val="1"/>
+      <w:numFmt w:val="bullet"/>
+      <w:lvlText w:val="•"/>
+      <w:lvlJc w:val="left"/>
+      <w:pPr>
+        <w:tabs>
+          <w:tab w:val="num" w:pos="5040"/>
+        </w:tabs>
+        <w:ind w:left="5040" w:hanging="360"/>
+      </w:pPr>
+      <w:rPr>
+        <w:rFonts w:ascii="Arial" w:hAnsi="Arial" w:hint="default"/>
+      </w:rPr>
+    </w:lvl>
+    <w:lvl w:ilvl="7" w:tplc="9B7AFE82" w:tentative="1">
+      <w:start w:val="1"/>
+      <w:numFmt w:val="bullet"/>
+      <w:lvlText w:val="•"/>
+      <w:lvlJc w:val="left"/>
+      <w:pPr>
+        <w:tabs>
+          <w:tab w:val="num" w:pos="5760"/>
+        </w:tabs>
+        <w:ind w:left="5760" w:hanging="360"/>
+      </w:pPr>
+      <w:rPr>
+        <w:rFonts w:ascii="Arial" w:hAnsi="Arial" w:hint="default"/>
+      </w:rPr>
+    </w:lvl>
+    <w:lvl w:ilvl="8" w:tplc="6960ED70" w:tentative="1">
+      <w:start w:val="1"/>
+      <w:numFmt w:val="bullet"/>
+      <w:lvlText w:val="•"/>
+      <w:lvlJc w:val="left"/>
+      <w:pPr>
+        <w:tabs>
+          <w:tab w:val="num" w:pos="6480"/>
+        </w:tabs>
+        <w:ind w:left="6480" w:hanging="360"/>
+      </w:pPr>
+      <w:rPr>
+        <w:rFonts w:ascii="Arial" w:hAnsi="Arial" w:hint="default"/>
+      </w:rPr>
+    </w:lvl>
+  </w:abstractNum>
+  <w:abstractNum w:abstractNumId="1" w15:restartNumberingAfterBreak="0">
+    <w:nsid w:val="24022632"/>
+    <w:multiLevelType w:val="hybridMultilevel"/>
+    <w:tmpl w:val="14DCB0F4"/>
+    <w:lvl w:ilvl="0" w:tplc="F7E6D280">
+      <w:start w:val="1"/>
+      <w:numFmt w:val="bullet"/>
+      <w:lvlText w:val="•"/>
+      <w:lvlJc w:val="left"/>
+      <w:pPr>
+        <w:tabs>
+          <w:tab w:val="num" w:pos="720"/>
+        </w:tabs>
+        <w:ind w:left="720" w:hanging="360"/>
+      </w:pPr>
+      <w:rPr>
+        <w:rFonts w:ascii="Times New Roman" w:hAnsi="Times New Roman" w:hint="default"/>
+      </w:rPr>
+    </w:lvl>
+    <w:lvl w:ilvl="1" w:tplc="2F8C8188" w:tentative="1">
+      <w:start w:val="1"/>
+      <w:numFmt w:val="bullet"/>
+      <w:lvlText w:val="•"/>
+      <w:lvlJc w:val="left"/>
+      <w:pPr>
+        <w:tabs>
+          <w:tab w:val="num" w:pos="1440"/>
+        </w:tabs>
+        <w:ind w:left="1440" w:hanging="360"/>
+      </w:pPr>
+      <w:rPr>
+        <w:rFonts w:ascii="Times New Roman" w:hAnsi="Times New Roman" w:hint="default"/>
+      </w:rPr>
+    </w:lvl>
+    <w:lvl w:ilvl="2" w:tplc="A84AC85A" w:tentative="1">
+      <w:start w:val="1"/>
+      <w:numFmt w:val="bullet"/>
+      <w:lvlText w:val="•"/>
+      <w:lvlJc w:val="left"/>
+      <w:pPr>
+        <w:tabs>
+          <w:tab w:val="num" w:pos="2160"/>
+        </w:tabs>
+        <w:ind w:left="2160" w:hanging="360"/>
+      </w:pPr>
+      <w:rPr>
+        <w:rFonts w:ascii="Times New Roman" w:hAnsi="Times New Roman" w:hint="default"/>
+      </w:rPr>
+    </w:lvl>
+    <w:lvl w:ilvl="3" w:tplc="9D96F040" w:tentative="1">
+      <w:start w:val="1"/>
+      <w:numFmt w:val="bullet"/>
+      <w:lvlText w:val="•"/>
+      <w:lvlJc w:val="left"/>
+      <w:pPr>
+        <w:tabs>
+          <w:tab w:val="num" w:pos="2880"/>
+        </w:tabs>
+        <w:ind w:left="2880" w:hanging="360"/>
+      </w:pPr>
+      <w:rPr>
+        <w:rFonts w:ascii="Times New Roman" w:hAnsi="Times New Roman" w:hint="default"/>
+      </w:rPr>
+    </w:lvl>
+    <w:lvl w:ilvl="4" w:tplc="64DCE948" w:tentative="1">
+      <w:start w:val="1"/>
+      <w:numFmt w:val="bullet"/>
+      <w:lvlText w:val="•"/>
+      <w:lvlJc w:val="left"/>
+      <w:pPr>
+        <w:tabs>
+          <w:tab w:val="num" w:pos="3600"/>
+        </w:tabs>
+        <w:ind w:left="3600" w:hanging="360"/>
+      </w:pPr>
+      <w:rPr>
+        <w:rFonts w:ascii="Times New Roman" w:hAnsi="Times New Roman" w:hint="default"/>
+      </w:rPr>
+    </w:lvl>
+    <w:lvl w:ilvl="5" w:tplc="318402DE" w:tentative="1">
+      <w:start w:val="1"/>
+      <w:numFmt w:val="bullet"/>
+      <w:lvlText w:val="•"/>
+      <w:lvlJc w:val="left"/>
+      <w:pPr>
+        <w:tabs>
+          <w:tab w:val="num" w:pos="4320"/>
+        </w:tabs>
+        <w:ind w:left="4320" w:hanging="360"/>
+      </w:pPr>
+      <w:rPr>
+        <w:rFonts w:ascii="Times New Roman" w:hAnsi="Times New Roman" w:hint="default"/>
+      </w:rPr>
+    </w:lvl>
+    <w:lvl w:ilvl="6" w:tplc="7CBCB9CC" w:tentative="1">
+      <w:start w:val="1"/>
+      <w:numFmt w:val="bullet"/>
+      <w:lvlText w:val="•"/>
+      <w:lvlJc w:val="left"/>
+      <w:pPr>
+        <w:tabs>
+          <w:tab w:val="num" w:pos="5040"/>
+        </w:tabs>
+        <w:ind w:left="5040" w:hanging="360"/>
+      </w:pPr>
+      <w:rPr>
+        <w:rFonts w:ascii="Times New Roman" w:hAnsi="Times New Roman" w:hint="default"/>
+      </w:rPr>
+    </w:lvl>
+    <w:lvl w:ilvl="7" w:tplc="8138DF90" w:tentative="1">
+      <w:start w:val="1"/>
+      <w:numFmt w:val="bullet"/>
+      <w:lvlText w:val="•"/>
+      <w:lvlJc w:val="left"/>
+      <w:pPr>
+        <w:tabs>
+          <w:tab w:val="num" w:pos="5760"/>
+        </w:tabs>
+        <w:ind w:left="5760" w:hanging="360"/>
+      </w:pPr>
+      <w:rPr>
+        <w:rFonts w:ascii="Times New Roman" w:hAnsi="Times New Roman" w:hint="default"/>
+      </w:rPr>
+    </w:lvl>
+    <w:lvl w:ilvl="8" w:tplc="10C222CE" w:tentative="1">
+      <w:start w:val="1"/>
+      <w:numFmt w:val="bullet"/>
+      <w:lvlText w:val="•"/>
+      <w:lvlJc w:val="left"/>
+      <w:pPr>
+        <w:tabs>
+          <w:tab w:val="num" w:pos="6480"/>
+        </w:tabs>
+        <w:ind w:left="6480" w:hanging="360"/>
+      </w:pPr>
+      <w:rPr>
+        <w:rFonts w:ascii="Times New Roman" w:hAnsi="Times New Roman" w:hint="default"/>
+      </w:rPr>
+    </w:lvl>
+  </w:abstractNum>
+  <w:abstractNum w:abstractNumId="2" w15:restartNumberingAfterBreak="0">
+    <w:nsid w:val="4BFD7195"/>
+    <w:multiLevelType w:val="hybridMultilevel"/>
+    <w:tmpl w:val="4676A5F0"/>
+    <w:lvl w:ilvl="0" w:tplc="7BFE5042">
+      <w:start w:val="1"/>
+      <w:numFmt w:val="bullet"/>
+      <w:lvlText w:val="•"/>
+      <w:lvlJc w:val="left"/>
+      <w:pPr>
+        <w:tabs>
+          <w:tab w:val="num" w:pos="720"/>
+        </w:tabs>
+        <w:ind w:left="720" w:hanging="360"/>
+      </w:pPr>
+      <w:rPr>
+        <w:rFonts w:ascii="Arial" w:hAnsi="Arial" w:hint="default"/>
+      </w:rPr>
+    </w:lvl>
+    <w:lvl w:ilvl="1" w:tplc="455A1030" w:tentative="1">
+      <w:start w:val="1"/>
+      <w:numFmt w:val="bullet"/>
+      <w:lvlText w:val="•"/>
+      <w:lvlJc w:val="left"/>
+      <w:pPr>
+        <w:tabs>
+          <w:tab w:val="num" w:pos="1440"/>
+        </w:tabs>
+        <w:ind w:left="1440" w:hanging="360"/>
+      </w:pPr>
+      <w:rPr>
+        <w:rFonts w:ascii="Arial" w:hAnsi="Arial" w:hint="default"/>
+      </w:rPr>
+    </w:lvl>
+    <w:lvl w:ilvl="2" w:tplc="633ECBD0" w:tentative="1">
+      <w:start w:val="1"/>
+      <w:numFmt w:val="bullet"/>
+      <w:lvlText w:val="•"/>
+      <w:lvlJc w:val="left"/>
+      <w:pPr>
+        <w:tabs>
+          <w:tab w:val="num" w:pos="2160"/>
+        </w:tabs>
+        <w:ind w:left="2160" w:hanging="360"/>
+      </w:pPr>
+      <w:rPr>
+        <w:rFonts w:ascii="Arial" w:hAnsi="Arial" w:hint="default"/>
+      </w:rPr>
+    </w:lvl>
+    <w:lvl w:ilvl="3" w:tplc="8A3C9BE4" w:tentative="1">
+      <w:start w:val="1"/>
+      <w:numFmt w:val="bullet"/>
+      <w:lvlText w:val="•"/>
+      <w:lvlJc w:val="left"/>
+      <w:pPr>
+        <w:tabs>
+          <w:tab w:val="num" w:pos="2880"/>
+        </w:tabs>
+        <w:ind w:left="2880" w:hanging="360"/>
+      </w:pPr>
+      <w:rPr>
+        <w:rFonts w:ascii="Arial" w:hAnsi="Arial" w:hint="default"/>
+      </w:rPr>
+    </w:lvl>
+    <w:lvl w:ilvl="4" w:tplc="12C8016A" w:tentative="1">
+      <w:start w:val="1"/>
+      <w:numFmt w:val="bullet"/>
+      <w:lvlText w:val="•"/>
+      <w:lvlJc w:val="left"/>
+      <w:pPr>
+        <w:tabs>
+          <w:tab w:val="num" w:pos="3600"/>
+        </w:tabs>
+        <w:ind w:left="3600" w:hanging="360"/>
+      </w:pPr>
+      <w:rPr>
+        <w:rFonts w:ascii="Arial" w:hAnsi="Arial" w:hint="default"/>
+      </w:rPr>
+    </w:lvl>
+    <w:lvl w:ilvl="5" w:tplc="8F482F02" w:tentative="1">
+      <w:start w:val="1"/>
+      <w:numFmt w:val="bullet"/>
+      <w:lvlText w:val="•"/>
+      <w:lvlJc w:val="left"/>
+      <w:pPr>
+        <w:tabs>
+          <w:tab w:val="num" w:pos="4320"/>
+        </w:tabs>
+        <w:ind w:left="4320" w:hanging="360"/>
+      </w:pPr>
+      <w:rPr>
+        <w:rFonts w:ascii="Arial" w:hAnsi="Arial" w:hint="default"/>
+      </w:rPr>
+    </w:lvl>
+    <w:lvl w:ilvl="6" w:tplc="D122948A" w:tentative="1">
+      <w:start w:val="1"/>
+      <w:numFmt w:val="bullet"/>
+      <w:lvlText w:val="•"/>
+      <w:lvlJc w:val="left"/>
+      <w:pPr>
+        <w:tabs>
+          <w:tab w:val="num" w:pos="5040"/>
+        </w:tabs>
+        <w:ind w:left="5040" w:hanging="360"/>
+      </w:pPr>
+      <w:rPr>
+        <w:rFonts w:ascii="Arial" w:hAnsi="Arial" w:hint="default"/>
+      </w:rPr>
+    </w:lvl>
+    <w:lvl w:ilvl="7" w:tplc="0E24BE48" w:tentative="1">
+      <w:start w:val="1"/>
+      <w:numFmt w:val="bullet"/>
+      <w:lvlText w:val="•"/>
+      <w:lvlJc w:val="left"/>
+      <w:pPr>
+        <w:tabs>
+          <w:tab w:val="num" w:pos="5760"/>
+        </w:tabs>
+        <w:ind w:left="5760" w:hanging="360"/>
+      </w:pPr>
+      <w:rPr>
+        <w:rFonts w:ascii="Arial" w:hAnsi="Arial" w:hint="default"/>
+      </w:rPr>
+    </w:lvl>
+    <w:lvl w:ilvl="8" w:tplc="4E00BC6A" w:tentative="1">
+      <w:start w:val="1"/>
+      <w:numFmt w:val="bullet"/>
+      <w:lvlText w:val="•"/>
+      <w:lvlJc w:val="left"/>
+      <w:pPr>
+        <w:tabs>
+          <w:tab w:val="num" w:pos="6480"/>
+        </w:tabs>
+        <w:ind w:left="6480" w:hanging="360"/>
+      </w:pPr>
+      <w:rPr>
+        <w:rFonts w:ascii="Arial" w:hAnsi="Arial" w:hint="default"/>
+      </w:rPr>
+    </w:lvl>
+  </w:abstractNum>
+  <w:abstractNum w:abstractNumId="3" w15:restartNumberingAfterBreak="0">
+    <w:nsid w:val="524974FE"/>
+    <w:multiLevelType w:val="hybridMultilevel"/>
+    <w:tmpl w:val="19D457E2"/>
+    <w:lvl w:ilvl="0" w:tplc="F0DA8F56">
+      <w:start w:val="1"/>
+      <w:numFmt w:val="bullet"/>
+      <w:lvlText w:val="•"/>
+      <w:lvlJc w:val="left"/>
+      <w:pPr>
+        <w:tabs>
+          <w:tab w:val="num" w:pos="720"/>
+        </w:tabs>
+        <w:ind w:left="720" w:hanging="360"/>
+      </w:pPr>
+      <w:rPr>
+        <w:rFonts w:ascii="Times New Roman" w:hAnsi="Times New Roman" w:hint="default"/>
+      </w:rPr>
+    </w:lvl>
+    <w:lvl w:ilvl="1" w:tplc="74F8D2FC" w:tentative="1">
+      <w:start w:val="1"/>
+      <w:numFmt w:val="bullet"/>
+      <w:lvlText w:val="•"/>
+      <w:lvlJc w:val="left"/>
+      <w:pPr>
+        <w:tabs>
+          <w:tab w:val="num" w:pos="1440"/>
+        </w:tabs>
+        <w:ind w:left="1440" w:hanging="360"/>
+      </w:pPr>
+      <w:rPr>
+        <w:rFonts w:ascii="Times New Roman" w:hAnsi="Times New Roman" w:hint="default"/>
+      </w:rPr>
+    </w:lvl>
+    <w:lvl w:ilvl="2" w:tplc="950C9610" w:tentative="1">
+      <w:start w:val="1"/>
+      <w:numFmt w:val="bullet"/>
+      <w:lvlText w:val="•"/>
+      <w:lvlJc w:val="left"/>
+      <w:pPr>
+        <w:tabs>
+          <w:tab w:val="num" w:pos="2160"/>
+        </w:tabs>
+        <w:ind w:left="2160" w:hanging="360"/>
+      </w:pPr>
+      <w:rPr>
+        <w:rFonts w:ascii="Times New Roman" w:hAnsi="Times New Roman" w:hint="default"/>
+      </w:rPr>
+    </w:lvl>
+    <w:lvl w:ilvl="3" w:tplc="848428DE" w:tentative="1">
+      <w:start w:val="1"/>
+      <w:numFmt w:val="bullet"/>
+      <w:lvlText w:val="•"/>
+      <w:lvlJc w:val="left"/>
+      <w:pPr>
+        <w:tabs>
+          <w:tab w:val="num" w:pos="2880"/>
+        </w:tabs>
+        <w:ind w:left="2880" w:hanging="360"/>
+      </w:pPr>
+      <w:rPr>
+        <w:rFonts w:ascii="Times New Roman" w:hAnsi="Times New Roman" w:hint="default"/>
+      </w:rPr>
+    </w:lvl>
+    <w:lvl w:ilvl="4" w:tplc="2342DE60" w:tentative="1">
+      <w:start w:val="1"/>
+      <w:numFmt w:val="bullet"/>
+      <w:lvlText w:val="•"/>
+      <w:lvlJc w:val="left"/>
+      <w:pPr>
+        <w:tabs>
+          <w:tab w:val="num" w:pos="3600"/>
+        </w:tabs>
+        <w:ind w:left="3600" w:hanging="360"/>
+      </w:pPr>
+      <w:rPr>
+        <w:rFonts w:ascii="Times New Roman" w:hAnsi="Times New Roman" w:hint="default"/>
+      </w:rPr>
+    </w:lvl>
+    <w:lvl w:ilvl="5" w:tplc="ADFE737C" w:tentative="1">
+      <w:start w:val="1"/>
+      <w:numFmt w:val="bullet"/>
+      <w:lvlText w:val="•"/>
+      <w:lvlJc w:val="left"/>
+      <w:pPr>
+        <w:tabs>
+          <w:tab w:val="num" w:pos="4320"/>
+        </w:tabs>
+        <w:ind w:left="4320" w:hanging="360"/>
+      </w:pPr>
+      <w:rPr>
+        <w:rFonts w:ascii="Times New Roman" w:hAnsi="Times New Roman" w:hint="default"/>
+      </w:rPr>
+    </w:lvl>
+    <w:lvl w:ilvl="6" w:tplc="E4D07D98" w:tentative="1">
+      <w:start w:val="1"/>
+      <w:numFmt w:val="bullet"/>
+      <w:lvlText w:val="•"/>
+      <w:lvlJc w:val="left"/>
+      <w:pPr>
+        <w:tabs>
+          <w:tab w:val="num" w:pos="5040"/>
+        </w:tabs>
+        <w:ind w:left="5040" w:hanging="360"/>
+      </w:pPr>
+      <w:rPr>
+        <w:rFonts w:ascii="Times New Roman" w:hAnsi="Times New Roman" w:hint="default"/>
+      </w:rPr>
+    </w:lvl>
+    <w:lvl w:ilvl="7" w:tplc="BBB8276C" w:tentative="1">
+      <w:start w:val="1"/>
+      <w:numFmt w:val="bullet"/>
+      <w:lvlText w:val="•"/>
+      <w:lvlJc w:val="left"/>
+      <w:pPr>
+        <w:tabs>
+          <w:tab w:val="num" w:pos="5760"/>
+        </w:tabs>
+        <w:ind w:left="5760" w:hanging="360"/>
+      </w:pPr>
+      <w:rPr>
+        <w:rFonts w:ascii="Times New Roman" w:hAnsi="Times New Roman" w:hint="default"/>
+      </w:rPr>
+    </w:lvl>
+    <w:lvl w:ilvl="8" w:tplc="C9E4C334" w:tentative="1">
+      <w:start w:val="1"/>
+      <w:numFmt w:val="bullet"/>
+      <w:lvlText w:val="•"/>
+      <w:lvlJc w:val="left"/>
+      <w:pPr>
+        <w:tabs>
+          <w:tab w:val="num" w:pos="6480"/>
+        </w:tabs>
+        <w:ind w:left="6480" w:hanging="360"/>
+      </w:pPr>
+      <w:rPr>
+        <w:rFonts w:ascii="Times New Roman" w:hAnsi="Times New Roman" w:hint="default"/>
+      </w:rPr>
+    </w:lvl>
+  </w:abstractNum>
+  <w:num w:numId="1">
+    <w:abstractNumId w:val="3"/>
+  </w:num>
+  <w:num w:numId="2">
+    <w:abstractNumId w:val="1"/>
+  </w:num>
+  <w:num w:numId="3">
+    <w:abstractNumId w:val="2"/>
+  </w:num>
+  <w:num w:numId="4">
+    <w:abstractNumId w:val="0"/>
+  </w:num>
+</w:numbering>
+</file>
+
 <file path=word/styles.xml><?xml version="1.0" encoding="utf-8"?>
-<w:styles xmlns:mc="http://schemas.openxmlformats.org/markup-compatibility/2006" xmlns:r="http://schemas.openxmlformats.org/officeDocument/2006/relationships" xmlns:w="http://schemas.openxmlformats.org/wordprocessingml/2006/main" xmlns:w14="http://schemas.microsoft.com/office/word/2010/wordml" xmlns:w15="http://schemas.microsoft.com/office/word/2012/wordml" xmlns:w16cex="http://schemas.microsoft.com/office/word/2018/wordml/cex" xmlns:w16cid="http://schemas.microsoft.com/office/word/2016/wordml/cid" xmlns:w16="http://schemas.microsoft.com/office/word/2018/wordml" xmlns:w16sdtdh="http://schemas.microsoft.com/office/word/2020/wordml/sdtdatahash" xmlns:w16se="http://schemas.microsoft.com/office/word/2015/wordml/symex" mc:Ignorable="w14 w15 w16se w16cid w16 w16cex w16sdtdh">
+<w:styles xmlns:mc="http://schemas.openxmlformats.org/markup-compatibility/2006" xmlns:r="http://schemas.openxmlformats.org/officeDocument/2006/relationships" xmlns:w="http://schemas.openxmlformats.org/wordprocessingml/2006/main" xmlns:w14="http://schemas.microsoft.com/office/word/2010/wordml" xmlns:w15="http://schemas.microsoft.com/office/word/2012/wordml" xmlns:w16cex="http://schemas.microsoft.com/office/word/2018/wordml/cex" xmlns:w16cid="http://schemas.microsoft.com/office/word/2016/wordml/cid" xmlns:w16="http://schemas.microsoft.com/office/word/2018/wordml" xmlns:w16se="http://schemas.microsoft.com/office/word/2015/wordml/symex" mc:Ignorable="w14 w15 w16se w16cid w16 w16cex">
   <w:docDefaults>
     <w:rPrDefault>
       <w:rPr>
@@ -465,7 +1217,6 @@
   <w:style w:type="character" w:default="1" w:styleId="DefaultParagraphFont">
     <w:name w:val="Default Paragraph Font"/>
     <w:uiPriority w:val="1"/>
-    <w:semiHidden/>
     <w:unhideWhenUsed/>
   </w:style>
   <w:style w:type="table" w:default="1" w:styleId="TableNormal">

</xml_diff>

<commit_message>
Changes made by Shadmaan (093)
</commit_message>
<xml_diff>
--- a/Lab Exam Assignment.docx
+++ b/Lab Exam Assignment.docx
@@ -18,6 +18,32 @@
         </w:rPr>
         <w:t>NAME:</w:t>
       </w:r>
+      <w:r>
+        <w:rPr>
+          <w:sz w:val="44"/>
+          <w:szCs w:val="44"/>
+          <w:lang w:val="en-US"/>
+        </w:rPr>
+        <w:t xml:space="preserve"> </w:t>
+      </w:r>
+      <w:proofErr w:type="spellStart"/>
+      <w:r>
+        <w:rPr>
+          <w:sz w:val="44"/>
+          <w:szCs w:val="44"/>
+          <w:lang w:val="en-US"/>
+        </w:rPr>
+        <w:t>Shadmaan</w:t>
+      </w:r>
+      <w:proofErr w:type="spellEnd"/>
+      <w:r>
+        <w:rPr>
+          <w:sz w:val="44"/>
+          <w:szCs w:val="44"/>
+          <w:lang w:val="en-US"/>
+        </w:rPr>
+        <w:t xml:space="preserve"> Hussain</w:t>
+      </w:r>
     </w:p>
     <w:p>
       <w:pPr>
@@ -35,24 +61,398 @@
         </w:rPr>
         <w:t>ENROLLMENT NO.:</w:t>
       </w:r>
-    </w:p>
-    <w:p>
-      <w:pPr>
-        <w:rPr>
-          <w:sz w:val="44"/>
-          <w:szCs w:val="44"/>
-          <w:lang w:val="en-US"/>
-        </w:rPr>
-      </w:pPr>
-      <w:r>
-        <w:rPr>
-          <w:sz w:val="44"/>
-          <w:szCs w:val="44"/>
-          <w:lang w:val="en-US"/>
-        </w:rPr>
-        <w:t>Description of  Class Case Study:</w:t>
-      </w:r>
-    </w:p>
+      <w:r>
+        <w:rPr>
+          <w:sz w:val="44"/>
+          <w:szCs w:val="44"/>
+          <w:lang w:val="en-US"/>
+        </w:rPr>
+        <w:t xml:space="preserve"> A7605219093</w:t>
+      </w:r>
+    </w:p>
+    <w:p>
+      <w:pPr>
+        <w:rPr>
+          <w:sz w:val="44"/>
+          <w:szCs w:val="44"/>
+          <w:lang w:val="en-US"/>
+        </w:rPr>
+      </w:pPr>
+      <w:r>
+        <w:rPr>
+          <w:sz w:val="44"/>
+          <w:szCs w:val="44"/>
+          <w:lang w:val="en-US"/>
+        </w:rPr>
+        <w:t xml:space="preserve">Description </w:t>
+      </w:r>
+      <w:proofErr w:type="gramStart"/>
+      <w:r>
+        <w:rPr>
+          <w:sz w:val="44"/>
+          <w:szCs w:val="44"/>
+          <w:lang w:val="en-US"/>
+        </w:rPr>
+        <w:t>of  Class</w:t>
+      </w:r>
+      <w:proofErr w:type="gramEnd"/>
+      <w:r>
+        <w:rPr>
+          <w:sz w:val="44"/>
+          <w:szCs w:val="44"/>
+          <w:lang w:val="en-US"/>
+        </w:rPr>
+        <w:t xml:space="preserve"> Case Study:</w:t>
+      </w:r>
+    </w:p>
+    <w:p>
+      <w:pPr>
+        <w:rPr>
+          <w:sz w:val="44"/>
+          <w:szCs w:val="44"/>
+          <w:lang w:val="en-US"/>
+        </w:rPr>
+      </w:pPr>
+      <w:r>
+        <w:rPr>
+          <w:sz w:val="44"/>
+          <w:szCs w:val="44"/>
+          <w:lang w:val="en-US"/>
+        </w:rPr>
+        <w:t>Topic of Case Study: Virtual Box</w:t>
+      </w:r>
+    </w:p>
+    <w:p>
+      <w:pPr>
+        <w:rPr>
+          <w:sz w:val="44"/>
+          <w:szCs w:val="44"/>
+          <w:lang w:val="en-US"/>
+        </w:rPr>
+      </w:pPr>
+      <w:r>
+        <w:rPr>
+          <w:sz w:val="44"/>
+          <w:szCs w:val="44"/>
+          <w:lang w:val="en-US"/>
+        </w:rPr>
+        <w:t>Virtual Box is a virtualization software that is used to simulate a virtual operating system within the desired Operating System.</w:t>
+      </w:r>
+    </w:p>
+    <w:p>
+      <w:pPr>
+        <w:rPr>
+          <w:sz w:val="44"/>
+          <w:szCs w:val="44"/>
+          <w:lang w:val="en-US"/>
+        </w:rPr>
+      </w:pPr>
+      <w:r>
+        <w:rPr>
+          <w:sz w:val="44"/>
+          <w:szCs w:val="44"/>
+          <w:lang w:val="en-US"/>
+        </w:rPr>
+        <w:t xml:space="preserve">Virtual Box is an Open Source software which </w:t>
+      </w:r>
+      <w:proofErr w:type="gramStart"/>
+      <w:r>
+        <w:rPr>
+          <w:sz w:val="44"/>
+          <w:szCs w:val="44"/>
+          <w:lang w:val="en-US"/>
+        </w:rPr>
+        <w:t>is  originally</w:t>
+      </w:r>
+      <w:proofErr w:type="gramEnd"/>
+      <w:r>
+        <w:rPr>
+          <w:sz w:val="44"/>
+          <w:szCs w:val="44"/>
+          <w:lang w:val="en-US"/>
+        </w:rPr>
+        <w:t xml:space="preserve"> developed by Oracle.</w:t>
+      </w:r>
+    </w:p>
+    <w:p>
+      <w:pPr>
+        <w:rPr>
+          <w:sz w:val="44"/>
+          <w:szCs w:val="44"/>
+          <w:lang w:val="en-US"/>
+        </w:rPr>
+      </w:pPr>
+      <w:r>
+        <w:rPr>
+          <w:sz w:val="44"/>
+          <w:szCs w:val="44"/>
+          <w:lang w:val="en-US"/>
+        </w:rPr>
+        <w:t xml:space="preserve">The project files of Virtual Box </w:t>
+      </w:r>
+      <w:proofErr w:type="gramStart"/>
+      <w:r>
+        <w:rPr>
+          <w:sz w:val="44"/>
+          <w:szCs w:val="44"/>
+          <w:lang w:val="en-US"/>
+        </w:rPr>
+        <w:t>is</w:t>
+      </w:r>
+      <w:proofErr w:type="gramEnd"/>
+      <w:r>
+        <w:rPr>
+          <w:sz w:val="44"/>
+          <w:szCs w:val="44"/>
+          <w:lang w:val="en-US"/>
+        </w:rPr>
+        <w:t xml:space="preserve"> stored in a public Subversion Repository. Anyone with the knowledge of how to contribute can make a patch and upload that patch to the Developer’s community to get it updated in the Virtual Box’s update.</w:t>
+      </w:r>
+    </w:p>
+    <w:p>
+      <w:pPr>
+        <w:rPr>
+          <w:sz w:val="44"/>
+          <w:szCs w:val="44"/>
+          <w:lang w:val="en-US"/>
+        </w:rPr>
+      </w:pPr>
+      <w:r>
+        <w:rPr>
+          <w:sz w:val="44"/>
+          <w:szCs w:val="44"/>
+          <w:lang w:val="en-US"/>
+        </w:rPr>
+        <w:t>Benefits of a Virtual Machine:</w:t>
+      </w:r>
+    </w:p>
+    <w:p>
+      <w:pPr>
+        <w:rPr>
+          <w:sz w:val="44"/>
+          <w:szCs w:val="44"/>
+          <w:lang w:val="en-US"/>
+        </w:rPr>
+      </w:pPr>
+      <w:r>
+        <w:rPr>
+          <w:sz w:val="44"/>
+          <w:szCs w:val="44"/>
+          <w:lang w:val="en-US"/>
+        </w:rPr>
+        <w:t>Flexibility, Cost effectiveness, Authentic, Isolation, Speed of Deployment</w:t>
+      </w:r>
+    </w:p>
+    <w:p>
+      <w:pPr>
+        <w:rPr>
+          <w:sz w:val="44"/>
+          <w:szCs w:val="44"/>
+          <w:lang w:val="en-US"/>
+        </w:rPr>
+      </w:pPr>
+    </w:p>
+    <w:p>
+      <w:pPr>
+        <w:rPr>
+          <w:sz w:val="44"/>
+          <w:szCs w:val="44"/>
+          <w:lang w:val="en-US"/>
+        </w:rPr>
+      </w:pPr>
+      <w:r>
+        <w:rPr>
+          <w:sz w:val="44"/>
+          <w:szCs w:val="44"/>
+          <w:lang w:val="en-US"/>
+        </w:rPr>
+        <w:t xml:space="preserve">Contribution: </w:t>
+      </w:r>
+    </w:p>
+    <w:p>
+      <w:pPr>
+        <w:rPr>
+          <w:sz w:val="44"/>
+          <w:szCs w:val="44"/>
+          <w:lang w:val="en-US"/>
+        </w:rPr>
+      </w:pPr>
+      <w:r>
+        <w:rPr>
+          <w:sz w:val="44"/>
+          <w:szCs w:val="44"/>
+          <w:lang w:val="en-US"/>
+        </w:rPr>
+        <w:t>If you are not a programmer you can,</w:t>
+      </w:r>
+    </w:p>
+    <w:p>
+      <w:pPr>
+        <w:rPr>
+          <w:sz w:val="44"/>
+          <w:szCs w:val="44"/>
+          <w:lang w:val="en-US"/>
+        </w:rPr>
+      </w:pPr>
+      <w:r>
+        <w:rPr>
+          <w:sz w:val="44"/>
+          <w:szCs w:val="44"/>
+          <w:lang w:val="en-US"/>
+        </w:rPr>
+        <w:lastRenderedPageBreak/>
+        <w:t>Help with the documentation, work on design, try out test builds, report bugs</w:t>
+      </w:r>
+    </w:p>
+    <w:p>
+      <w:pPr>
+        <w:rPr>
+          <w:sz w:val="44"/>
+          <w:szCs w:val="44"/>
+          <w:lang w:val="en-US"/>
+        </w:rPr>
+      </w:pPr>
+      <w:r>
+        <w:rPr>
+          <w:sz w:val="44"/>
+          <w:szCs w:val="44"/>
+          <w:lang w:val="en-US"/>
+        </w:rPr>
+        <w:t>If you are a programmer, you can contribute all sorts of code.</w:t>
+      </w:r>
+    </w:p>
+    <w:p>
+      <w:pPr>
+        <w:rPr>
+          <w:sz w:val="44"/>
+          <w:szCs w:val="44"/>
+          <w:lang w:val="en-US"/>
+        </w:rPr>
+      </w:pPr>
+      <w:r>
+        <w:rPr>
+          <w:sz w:val="44"/>
+          <w:szCs w:val="44"/>
+          <w:lang w:val="en-US"/>
+        </w:rPr>
+        <w:t>Licensing:</w:t>
+      </w:r>
+    </w:p>
+    <w:p>
+      <w:pPr>
+        <w:rPr>
+          <w:sz w:val="44"/>
+          <w:szCs w:val="44"/>
+          <w:lang w:val="en-US"/>
+        </w:rPr>
+      </w:pPr>
+      <w:r>
+        <w:rPr>
+          <w:sz w:val="44"/>
+          <w:szCs w:val="44"/>
+          <w:lang w:val="en-US"/>
+        </w:rPr>
+        <w:t xml:space="preserve">The Virtual Box base package which contains the full Virtual Box source code and platform binaries and is licensed under the GNU General Public License, version 2. You can distribute and modify the base package, </w:t>
+      </w:r>
+      <w:proofErr w:type="gramStart"/>
+      <w:r>
+        <w:rPr>
+          <w:sz w:val="44"/>
+          <w:szCs w:val="44"/>
+          <w:lang w:val="en-US"/>
+        </w:rPr>
+        <w:t>provided that</w:t>
+      </w:r>
+      <w:proofErr w:type="gramEnd"/>
+      <w:r>
+        <w:rPr>
+          <w:sz w:val="44"/>
+          <w:szCs w:val="44"/>
+          <w:lang w:val="en-US"/>
+        </w:rPr>
+        <w:t xml:space="preserve"> you distribute all modifications under the GPLv2 as well.</w:t>
+      </w:r>
+    </w:p>
+    <w:p>
+      <w:pPr>
+        <w:rPr>
+          <w:sz w:val="44"/>
+          <w:szCs w:val="44"/>
+          <w:lang w:val="en-US"/>
+        </w:rPr>
+      </w:pPr>
+    </w:p>
+    <w:p>
+      <w:pPr>
+        <w:rPr>
+          <w:sz w:val="44"/>
+          <w:szCs w:val="44"/>
+          <w:lang w:val="en-US"/>
+        </w:rPr>
+      </w:pPr>
+      <w:r>
+        <w:rPr>
+          <w:sz w:val="44"/>
+          <w:szCs w:val="44"/>
+          <w:lang w:val="en-US"/>
+        </w:rPr>
+        <w:t>Conclusion:</w:t>
+      </w:r>
+    </w:p>
+    <w:p>
+      <w:pPr>
+        <w:rPr>
+          <w:sz w:val="44"/>
+          <w:szCs w:val="44"/>
+          <w:lang w:val="en-US"/>
+        </w:rPr>
+      </w:pPr>
+      <w:r>
+        <w:rPr>
+          <w:sz w:val="44"/>
+          <w:szCs w:val="44"/>
+          <w:lang w:val="en-US"/>
+        </w:rPr>
+        <w:t xml:space="preserve">Ease of use is one of the selling </w:t>
+      </w:r>
+      <w:proofErr w:type="gramStart"/>
+      <w:r>
+        <w:rPr>
+          <w:sz w:val="44"/>
+          <w:szCs w:val="44"/>
+          <w:lang w:val="en-US"/>
+        </w:rPr>
+        <w:t>point</w:t>
+      </w:r>
+      <w:proofErr w:type="gramEnd"/>
+      <w:r>
+        <w:rPr>
+          <w:sz w:val="44"/>
+          <w:szCs w:val="44"/>
+          <w:lang w:val="en-US"/>
+        </w:rPr>
+        <w:t xml:space="preserve"> of Oracle VM VirtualBox. It is very lightweight, so installation and usage </w:t>
+      </w:r>
+      <w:proofErr w:type="gramStart"/>
+      <w:r>
+        <w:rPr>
+          <w:sz w:val="44"/>
+          <w:szCs w:val="44"/>
+          <w:lang w:val="en-US"/>
+        </w:rPr>
+        <w:t>is</w:t>
+      </w:r>
+      <w:proofErr w:type="gramEnd"/>
+      <w:r>
+        <w:rPr>
+          <w:sz w:val="44"/>
+          <w:szCs w:val="44"/>
+          <w:lang w:val="en-US"/>
+        </w:rPr>
+        <w:t xml:space="preserve"> very easy.</w:t>
+      </w:r>
+    </w:p>
+    <w:p/>
     <w:sectPr>
       <w:pgSz w:w="11906" w:h="16838"/>
       <w:pgMar w:top="1440" w:right="1440" w:bottom="1440" w:left="1440" w:header="708" w:footer="708" w:gutter="0"/>
@@ -461,6 +861,7 @@
   <w:style w:type="paragraph" w:default="1" w:styleId="Normal">
     <w:name w:val="Normal"/>
     <w:qFormat/>
+    <w:rsid w:val="00755D9A"/>
   </w:style>
   <w:style w:type="character" w:default="1" w:styleId="DefaultParagraphFont">
     <w:name w:val="Default Paragraph Font"/>

</xml_diff>